<commit_message>
AutoCommit_22 апреля 2024 г. 13:11:59_SibNout2023
</commit_message>
<xml_diff>
--- a/Левак/_Анкета/__4ПКС_220_Сводная_анкета_класного_руководителя.docx
+++ b/Левак/_Анкета/__4ПКС_220_Сводная_анкета_класного_руководителя.docx
@@ -397,7 +397,8 @@
           <w:u w:val="single"/>
           <w:lang w:eastAsia="ru-RU"/>
         </w:rPr>
-        <w:t>4</w:t>
+        <w:br/>
+        <w:t>нет</w:t>
       </w:r>
     </w:p>
     <w:p>
@@ -481,17 +482,15 @@
           <w:noProof/>
           <w:sz w:val="28"/>
           <w:szCs w:val="28"/>
-          <w:highlight w:val="red"/>
-          <w:lang w:eastAsia="ru-RU"/>
-        </w:rPr>
-      </w:pPr>
-      <w:r>
-        <w:rPr>
-          <w:rFonts w:ascii="Times New Roman" w:hAnsi="Times New Roman" w:cs="Times New Roman"/>
-          <w:noProof/>
-          <w:sz w:val="28"/>
-          <w:szCs w:val="28"/>
-          <w:highlight w:val="red"/>
+          <w:lang w:eastAsia="ru-RU"/>
+        </w:rPr>
+      </w:pPr>
+      <w:r>
+        <w:rPr>
+          <w:rFonts w:ascii="Times New Roman" w:hAnsi="Times New Roman" w:cs="Times New Roman"/>
+          <w:noProof/>
+          <w:sz w:val="28"/>
+          <w:szCs w:val="28"/>
           <w:lang w:eastAsia="ru-RU"/>
         </w:rPr>
         <w:t>на специальность 10.03.01 Информационная безопасность по сокращенной программе</w:t>
@@ -502,7 +501,6 @@
           <w:noProof/>
           <w:sz w:val="28"/>
           <w:szCs w:val="28"/>
-          <w:highlight w:val="red"/>
           <w:lang w:eastAsia="ru-RU"/>
         </w:rPr>
         <w:t xml:space="preserve"> для выпускников ОИБАС</w:t>
@@ -513,7 +511,6 @@
           <w:noProof/>
           <w:sz w:val="28"/>
           <w:szCs w:val="28"/>
-          <w:highlight w:val="red"/>
           <w:lang w:eastAsia="ru-RU"/>
         </w:rPr>
         <w:t xml:space="preserve"> </w:t>
@@ -524,7 +521,6 @@
           <w:noProof/>
           <w:sz w:val="28"/>
           <w:szCs w:val="28"/>
-          <w:highlight w:val="red"/>
           <w:lang w:eastAsia="ru-RU"/>
         </w:rPr>
         <w:t>(необходимо предоставить список ФИО)</w:t>
@@ -535,7 +531,6 @@
           <w:noProof/>
           <w:sz w:val="28"/>
           <w:szCs w:val="28"/>
-          <w:highlight w:val="red"/>
           <w:lang w:eastAsia="ru-RU"/>
         </w:rPr>
         <w:t xml:space="preserve"> </w:t>
@@ -546,30 +541,73 @@
           <w:noProof/>
           <w:sz w:val="28"/>
           <w:szCs w:val="28"/>
-          <w:highlight w:val="red"/>
           <w:u w:val="single"/>
           <w:lang w:eastAsia="ru-RU"/>
         </w:rPr>
         <w:t>-</w:t>
       </w:r>
-    </w:p>
-    <w:p>
-      <w:pPr>
-        <w:rPr>
-          <w:rFonts w:ascii="Times New Roman" w:hAnsi="Times New Roman" w:cs="Times New Roman"/>
-          <w:noProof/>
-          <w:sz w:val="28"/>
-          <w:szCs w:val="28"/>
-          <w:highlight w:val="red"/>
+      <w:r>
+        <w:rPr>
+          <w:rFonts w:ascii="Times New Roman" w:hAnsi="Times New Roman" w:cs="Times New Roman"/>
+          <w:noProof/>
+          <w:sz w:val="28"/>
+          <w:szCs w:val="28"/>
           <w:u w:val="single"/>
           <w:lang w:eastAsia="ru-RU"/>
         </w:rPr>
-      </w:pPr>
-      <w:r>
-        <w:rPr>
-          <w:rFonts w:ascii="Times New Roman" w:hAnsi="Times New Roman" w:cs="Times New Roman"/>
-          <w:sz w:val="28"/>
-          <w:highlight w:val="red"/>
+        <w:t>23</w:t>
+      </w:r>
+      <w:r>
+        <w:rPr>
+          <w:rFonts w:ascii="Times New Roman" w:hAnsi="Times New Roman" w:cs="Times New Roman"/>
+          <w:noProof/>
+          <w:sz w:val="28"/>
+          <w:szCs w:val="28"/>
+          <w:u w:val="single"/>
+          <w:lang w:eastAsia="ru-RU"/>
+        </w:rPr>
+        <w:t xml:space="preserve"> – </w:t>
+      </w:r>
+      <w:r>
+        <w:rPr>
+          <w:rFonts w:ascii="Times New Roman" w:hAnsi="Times New Roman" w:cs="Times New Roman"/>
+          <w:noProof/>
+          <w:sz w:val="28"/>
+          <w:szCs w:val="28"/>
+          <w:u w:val="single"/>
+          <w:lang w:eastAsia="ru-RU"/>
+        </w:rPr>
+        <w:t>группа указала полным составом, кпроме двоих не приславших анкеты</w:t>
+      </w:r>
+      <w:r>
+        <w:rPr>
+          <w:rFonts w:ascii="Times New Roman" w:hAnsi="Times New Roman" w:cs="Times New Roman"/>
+          <w:noProof/>
+          <w:sz w:val="28"/>
+          <w:szCs w:val="28"/>
+          <w:u w:val="single"/>
+          <w:lang w:eastAsia="ru-RU"/>
+        </w:rPr>
+        <w:br/>
+      </w:r>
+      <w:bookmarkStart w:id="0" w:name="_GoBack"/>
+      <w:bookmarkEnd w:id="0"/>
+    </w:p>
+    <w:p>
+      <w:pPr>
+        <w:rPr>
+          <w:rFonts w:ascii="Times New Roman" w:hAnsi="Times New Roman" w:cs="Times New Roman"/>
+          <w:noProof/>
+          <w:sz w:val="28"/>
+          <w:szCs w:val="28"/>
+          <w:u w:val="single"/>
+          <w:lang w:eastAsia="ru-RU"/>
+        </w:rPr>
+      </w:pPr>
+      <w:r>
+        <w:rPr>
+          <w:rFonts w:ascii="Times New Roman" w:hAnsi="Times New Roman" w:cs="Times New Roman"/>
+          <w:sz w:val="28"/>
         </w:rPr>
         <w:tab/>
       </w:r>
@@ -579,7 +617,6 @@
           <w:noProof/>
           <w:sz w:val="28"/>
           <w:szCs w:val="28"/>
-          <w:highlight w:val="red"/>
           <w:lang w:eastAsia="ru-RU"/>
         </w:rPr>
         <w:t>на специальность 09.03.03 Прикладная информатика (Инженерия данных) по сокращенной программе для выпускников ПКС и ИСИП</w:t>
@@ -590,7 +627,6 @@
           <w:noProof/>
           <w:sz w:val="28"/>
           <w:szCs w:val="28"/>
-          <w:highlight w:val="red"/>
           <w:lang w:eastAsia="ru-RU"/>
         </w:rPr>
         <w:t xml:space="preserve"> </w:t>
@@ -601,7 +637,6 @@
           <w:noProof/>
           <w:sz w:val="28"/>
           <w:szCs w:val="28"/>
-          <w:highlight w:val="red"/>
           <w:lang w:eastAsia="ru-RU"/>
         </w:rPr>
         <w:t>(необходимо предоставить список ФИО)</w:t>
@@ -612,401 +647,13 @@
           <w:noProof/>
           <w:sz w:val="28"/>
           <w:szCs w:val="28"/>
-          <w:highlight w:val="red"/>
           <w:lang w:eastAsia="ru-RU"/>
         </w:rPr>
         <w:t xml:space="preserve"> </w:t>
       </w:r>
-      <w:r>
-        <w:rPr>
-          <w:rFonts w:ascii="Times New Roman" w:hAnsi="Times New Roman" w:cs="Times New Roman"/>
-          <w:noProof/>
-          <w:sz w:val="28"/>
-          <w:szCs w:val="28"/>
-          <w:highlight w:val="red"/>
-          <w:u w:val="single"/>
-          <w:lang w:eastAsia="ru-RU"/>
-        </w:rPr>
-        <w:t>10</w:t>
-      </w:r>
-    </w:p>
-    <w:p>
-      <w:pPr>
-        <w:numPr>
-          <w:ilvl w:val="0"/>
-          <w:numId w:val="3"/>
-        </w:numPr>
-        <w:contextualSpacing/>
-        <w:rPr>
-          <w:rFonts w:ascii="Times New Roman" w:hAnsi="Times New Roman" w:cs="Times New Roman"/>
-          <w:sz w:val="28"/>
-          <w:highlight w:val="red"/>
-        </w:rPr>
-      </w:pPr>
-      <w:proofErr w:type="spellStart"/>
-      <w:r>
-        <w:rPr>
-          <w:rFonts w:ascii="Times New Roman" w:hAnsi="Times New Roman" w:cs="Times New Roman"/>
-          <w:sz w:val="28"/>
-          <w:highlight w:val="red"/>
-        </w:rPr>
-        <w:t>Батхиев</w:t>
-      </w:r>
-      <w:proofErr w:type="spellEnd"/>
-      <w:r>
-        <w:rPr>
-          <w:rFonts w:ascii="Times New Roman" w:hAnsi="Times New Roman" w:cs="Times New Roman"/>
-          <w:sz w:val="28"/>
-          <w:highlight w:val="red"/>
-        </w:rPr>
-        <w:t xml:space="preserve"> Ахмед Борисович</w:t>
-      </w:r>
-    </w:p>
-    <w:p>
-      <w:pPr>
-        <w:numPr>
-          <w:ilvl w:val="0"/>
-          <w:numId w:val="3"/>
-        </w:numPr>
-        <w:contextualSpacing/>
-        <w:rPr>
-          <w:rFonts w:ascii="Times New Roman" w:hAnsi="Times New Roman" w:cs="Times New Roman"/>
-          <w:sz w:val="28"/>
-          <w:highlight w:val="red"/>
-        </w:rPr>
-      </w:pPr>
-      <w:proofErr w:type="spellStart"/>
-      <w:r>
-        <w:rPr>
-          <w:rFonts w:ascii="Times New Roman" w:hAnsi="Times New Roman" w:cs="Times New Roman"/>
-          <w:sz w:val="28"/>
-          <w:highlight w:val="red"/>
-        </w:rPr>
-        <w:t>Виталев</w:t>
-      </w:r>
-      <w:proofErr w:type="spellEnd"/>
-      <w:r>
-        <w:rPr>
-          <w:rFonts w:ascii="Times New Roman" w:hAnsi="Times New Roman" w:cs="Times New Roman"/>
-          <w:sz w:val="28"/>
-          <w:highlight w:val="red"/>
-        </w:rPr>
-        <w:t xml:space="preserve"> Дмитрий Максимович</w:t>
-      </w:r>
-    </w:p>
-    <w:p>
-      <w:pPr>
-        <w:numPr>
-          <w:ilvl w:val="0"/>
-          <w:numId w:val="3"/>
-        </w:numPr>
-        <w:contextualSpacing/>
-        <w:rPr>
-          <w:rFonts w:ascii="Times New Roman" w:hAnsi="Times New Roman" w:cs="Times New Roman"/>
-          <w:sz w:val="28"/>
-          <w:highlight w:val="red"/>
-        </w:rPr>
-      </w:pPr>
-      <w:r>
-        <w:rPr>
-          <w:rFonts w:ascii="Times New Roman" w:hAnsi="Times New Roman" w:cs="Times New Roman"/>
-          <w:sz w:val="28"/>
-          <w:highlight w:val="red"/>
-        </w:rPr>
-        <w:t>Григорьева Арина Алексеевна</w:t>
-      </w:r>
-      <w:r>
-        <w:rPr>
-          <w:rFonts w:ascii="Times New Roman" w:hAnsi="Times New Roman" w:cs="Times New Roman"/>
-          <w:sz w:val="28"/>
-          <w:highlight w:val="red"/>
-        </w:rPr>
-        <w:tab/>
-      </w:r>
-      <w:r>
-        <w:rPr>
-          <w:rFonts w:ascii="Times New Roman" w:hAnsi="Times New Roman" w:cs="Times New Roman"/>
-          <w:sz w:val="28"/>
-          <w:highlight w:val="red"/>
-        </w:rPr>
-        <w:tab/>
-      </w:r>
-    </w:p>
-    <w:p>
-      <w:pPr>
-        <w:numPr>
-          <w:ilvl w:val="0"/>
-          <w:numId w:val="3"/>
-        </w:numPr>
-        <w:contextualSpacing/>
-        <w:rPr>
-          <w:rFonts w:ascii="Times New Roman" w:hAnsi="Times New Roman" w:cs="Times New Roman"/>
-          <w:sz w:val="28"/>
-          <w:highlight w:val="red"/>
-        </w:rPr>
-      </w:pPr>
-      <w:proofErr w:type="spellStart"/>
-      <w:r>
-        <w:rPr>
-          <w:rFonts w:ascii="Times New Roman" w:hAnsi="Times New Roman" w:cs="Times New Roman"/>
-          <w:sz w:val="28"/>
-          <w:highlight w:val="red"/>
-        </w:rPr>
-        <w:t>Долгунов</w:t>
-      </w:r>
-      <w:proofErr w:type="spellEnd"/>
-      <w:r>
-        <w:rPr>
-          <w:rFonts w:ascii="Times New Roman" w:hAnsi="Times New Roman" w:cs="Times New Roman"/>
-          <w:sz w:val="28"/>
-          <w:highlight w:val="red"/>
-        </w:rPr>
-        <w:t xml:space="preserve"> Егор Андреевич</w:t>
-      </w:r>
-      <w:r>
-        <w:rPr>
-          <w:rFonts w:ascii="Times New Roman" w:hAnsi="Times New Roman" w:cs="Times New Roman"/>
-          <w:sz w:val="28"/>
-          <w:highlight w:val="red"/>
-        </w:rPr>
-        <w:tab/>
-      </w:r>
-      <w:r>
-        <w:rPr>
-          <w:rFonts w:ascii="Times New Roman" w:hAnsi="Times New Roman" w:cs="Times New Roman"/>
-          <w:sz w:val="28"/>
-          <w:highlight w:val="red"/>
-        </w:rPr>
-        <w:tab/>
-      </w:r>
-    </w:p>
-    <w:p>
-      <w:pPr>
-        <w:numPr>
-          <w:ilvl w:val="0"/>
-          <w:numId w:val="3"/>
-        </w:numPr>
-        <w:contextualSpacing/>
-        <w:rPr>
-          <w:rFonts w:ascii="Times New Roman" w:hAnsi="Times New Roman" w:cs="Times New Roman"/>
-          <w:sz w:val="28"/>
-          <w:highlight w:val="red"/>
-        </w:rPr>
-      </w:pPr>
-      <w:proofErr w:type="spellStart"/>
-      <w:r>
-        <w:rPr>
-          <w:rFonts w:ascii="Times New Roman" w:hAnsi="Times New Roman" w:cs="Times New Roman"/>
-          <w:sz w:val="28"/>
-          <w:highlight w:val="red"/>
-        </w:rPr>
-        <w:t>Кшнякин</w:t>
-      </w:r>
-      <w:proofErr w:type="spellEnd"/>
-      <w:r>
-        <w:rPr>
-          <w:rFonts w:ascii="Times New Roman" w:hAnsi="Times New Roman" w:cs="Times New Roman"/>
-          <w:sz w:val="28"/>
-          <w:highlight w:val="red"/>
-        </w:rPr>
-        <w:t xml:space="preserve"> Владислав Борисович</w:t>
-      </w:r>
-      <w:r>
-        <w:rPr>
-          <w:rFonts w:ascii="Times New Roman" w:hAnsi="Times New Roman" w:cs="Times New Roman"/>
-          <w:sz w:val="28"/>
-          <w:highlight w:val="red"/>
-        </w:rPr>
-        <w:tab/>
-      </w:r>
-      <w:r>
-        <w:rPr>
-          <w:rFonts w:ascii="Times New Roman" w:hAnsi="Times New Roman" w:cs="Times New Roman"/>
-          <w:sz w:val="28"/>
-          <w:highlight w:val="red"/>
-        </w:rPr>
-        <w:tab/>
-      </w:r>
-    </w:p>
-    <w:p>
-      <w:pPr>
-        <w:numPr>
-          <w:ilvl w:val="0"/>
-          <w:numId w:val="3"/>
-        </w:numPr>
-        <w:contextualSpacing/>
-        <w:rPr>
-          <w:rFonts w:ascii="Times New Roman" w:hAnsi="Times New Roman" w:cs="Times New Roman"/>
-          <w:sz w:val="28"/>
-          <w:highlight w:val="red"/>
-        </w:rPr>
-      </w:pPr>
-      <w:r>
-        <w:rPr>
-          <w:rFonts w:ascii="Times New Roman" w:hAnsi="Times New Roman" w:cs="Times New Roman"/>
-          <w:sz w:val="28"/>
-          <w:highlight w:val="red"/>
-        </w:rPr>
-        <w:t>Пелипенко Валерия Борисовна</w:t>
-      </w:r>
-      <w:r>
-        <w:rPr>
-          <w:rFonts w:ascii="Times New Roman" w:hAnsi="Times New Roman" w:cs="Times New Roman"/>
-          <w:sz w:val="28"/>
-          <w:highlight w:val="red"/>
-        </w:rPr>
-        <w:tab/>
-      </w:r>
-      <w:r>
-        <w:rPr>
-          <w:rFonts w:ascii="Times New Roman" w:hAnsi="Times New Roman" w:cs="Times New Roman"/>
-          <w:sz w:val="28"/>
-          <w:highlight w:val="red"/>
-        </w:rPr>
-        <w:tab/>
-      </w:r>
-    </w:p>
-    <w:p>
-      <w:pPr>
-        <w:numPr>
-          <w:ilvl w:val="0"/>
-          <w:numId w:val="3"/>
-        </w:numPr>
-        <w:contextualSpacing/>
-        <w:rPr>
-          <w:rFonts w:ascii="Times New Roman" w:hAnsi="Times New Roman" w:cs="Times New Roman"/>
-          <w:sz w:val="28"/>
-          <w:highlight w:val="red"/>
-        </w:rPr>
-      </w:pPr>
-      <w:proofErr w:type="spellStart"/>
-      <w:r>
-        <w:rPr>
-          <w:rFonts w:ascii="Times New Roman" w:hAnsi="Times New Roman" w:cs="Times New Roman"/>
-          <w:sz w:val="28"/>
-          <w:highlight w:val="red"/>
-        </w:rPr>
-        <w:t>Садовникова</w:t>
-      </w:r>
-      <w:proofErr w:type="spellEnd"/>
-      <w:r>
-        <w:rPr>
-          <w:rFonts w:ascii="Times New Roman" w:hAnsi="Times New Roman" w:cs="Times New Roman"/>
-          <w:sz w:val="28"/>
-          <w:highlight w:val="red"/>
-        </w:rPr>
-        <w:t xml:space="preserve"> Евгения Денисовна</w:t>
-      </w:r>
-      <w:r>
-        <w:rPr>
-          <w:rFonts w:ascii="Times New Roman" w:hAnsi="Times New Roman" w:cs="Times New Roman"/>
-          <w:sz w:val="28"/>
-          <w:highlight w:val="red"/>
-        </w:rPr>
-        <w:tab/>
-      </w:r>
-    </w:p>
-    <w:p>
-      <w:pPr>
-        <w:numPr>
-          <w:ilvl w:val="0"/>
-          <w:numId w:val="3"/>
-        </w:numPr>
-        <w:contextualSpacing/>
-        <w:rPr>
-          <w:rFonts w:ascii="Times New Roman" w:hAnsi="Times New Roman" w:cs="Times New Roman"/>
-          <w:sz w:val="28"/>
-          <w:highlight w:val="red"/>
-        </w:rPr>
-      </w:pPr>
-      <w:r>
-        <w:rPr>
-          <w:rFonts w:ascii="Times New Roman" w:hAnsi="Times New Roman" w:cs="Times New Roman"/>
-          <w:sz w:val="28"/>
-          <w:highlight w:val="red"/>
-        </w:rPr>
-        <w:t>Смирнов Алексей Игоревич</w:t>
-      </w:r>
-      <w:r>
-        <w:rPr>
-          <w:rFonts w:ascii="Times New Roman" w:hAnsi="Times New Roman" w:cs="Times New Roman"/>
-          <w:sz w:val="28"/>
-          <w:highlight w:val="red"/>
-        </w:rPr>
-        <w:tab/>
-      </w:r>
-    </w:p>
-    <w:p>
-      <w:pPr>
-        <w:numPr>
-          <w:ilvl w:val="0"/>
-          <w:numId w:val="3"/>
-        </w:numPr>
-        <w:contextualSpacing/>
-        <w:rPr>
-          <w:rFonts w:ascii="Times New Roman" w:hAnsi="Times New Roman" w:cs="Times New Roman"/>
-          <w:sz w:val="28"/>
-          <w:highlight w:val="red"/>
-        </w:rPr>
-      </w:pPr>
-      <w:proofErr w:type="spellStart"/>
-      <w:r>
-        <w:rPr>
-          <w:rFonts w:ascii="Times New Roman" w:hAnsi="Times New Roman" w:cs="Times New Roman"/>
-          <w:sz w:val="28"/>
-          <w:highlight w:val="red"/>
-        </w:rPr>
-        <w:t>Трунов</w:t>
-      </w:r>
-      <w:proofErr w:type="spellEnd"/>
-      <w:r>
-        <w:rPr>
-          <w:rFonts w:ascii="Times New Roman" w:hAnsi="Times New Roman" w:cs="Times New Roman"/>
-          <w:sz w:val="28"/>
-          <w:highlight w:val="red"/>
-        </w:rPr>
-        <w:t xml:space="preserve"> Кирилл Александрович </w:t>
-      </w:r>
-      <w:r>
-        <w:rPr>
-          <w:rFonts w:ascii="Times New Roman" w:hAnsi="Times New Roman" w:cs="Times New Roman"/>
-          <w:sz w:val="28"/>
-          <w:highlight w:val="red"/>
-        </w:rPr>
-        <w:tab/>
-      </w:r>
-    </w:p>
-    <w:p>
-      <w:pPr>
-        <w:numPr>
-          <w:ilvl w:val="0"/>
-          <w:numId w:val="3"/>
-        </w:numPr>
-        <w:contextualSpacing/>
-        <w:rPr>
-          <w:rFonts w:ascii="Times New Roman" w:hAnsi="Times New Roman" w:cs="Times New Roman"/>
-          <w:sz w:val="28"/>
-          <w:highlight w:val="red"/>
-        </w:rPr>
-      </w:pPr>
-      <w:r>
-        <w:rPr>
-          <w:rFonts w:ascii="Times New Roman" w:hAnsi="Times New Roman" w:cs="Times New Roman"/>
-          <w:sz w:val="28"/>
-          <w:highlight w:val="red"/>
-        </w:rPr>
-        <w:t>Шевченко Дмитрий Александрович</w:t>
-      </w:r>
-    </w:p>
-    <w:p>
-      <w:pPr>
-        <w:pStyle w:val="ad"/>
-        <w:numPr>
-          <w:ilvl w:val="2"/>
-          <w:numId w:val="2"/>
-        </w:numPr>
-        <w:spacing w:line="360" w:lineRule="auto"/>
-        <w:ind w:left="2694" w:hanging="851"/>
+    </w:p>
+    <w:p>
+      <w:pPr>
         <w:rPr>
           <w:rFonts w:ascii="Times New Roman" w:hAnsi="Times New Roman" w:cs="Times New Roman"/>
           <w:noProof/>
@@ -2186,6 +1833,214 @@
           <w:szCs w:val="28"/>
           <w:lang w:eastAsia="ru-RU"/>
         </w:rPr>
+        <w:t xml:space="preserve"> </w:t>
+      </w:r>
+      <w:r>
+        <w:rPr>
+          <w:rFonts w:ascii="Times New Roman" w:hAnsi="Times New Roman" w:cs="Times New Roman"/>
+          <w:noProof/>
+          <w:sz w:val="28"/>
+          <w:szCs w:val="28"/>
+          <w:lang w:eastAsia="ru-RU"/>
+        </w:rPr>
+        <w:t>на предприятия оборонно-промышленного комплекса</w:t>
+      </w:r>
+      <w:r>
+        <w:rPr>
+          <w:rFonts w:ascii="Times New Roman" w:hAnsi="Times New Roman" w:cs="Times New Roman"/>
+          <w:noProof/>
+          <w:sz w:val="28"/>
+          <w:szCs w:val="28"/>
+          <w:lang w:eastAsia="ru-RU"/>
+        </w:rPr>
+        <w:t xml:space="preserve">  _________</w:t>
+      </w:r>
+    </w:p>
+    <w:p>
+      <w:pPr>
+        <w:pStyle w:val="ad"/>
+        <w:numPr>
+          <w:ilvl w:val="1"/>
+          <w:numId w:val="2"/>
+        </w:numPr>
+        <w:spacing w:line="360" w:lineRule="auto"/>
+        <w:rPr>
+          <w:rFonts w:ascii="Times New Roman" w:hAnsi="Times New Roman" w:cs="Times New Roman"/>
+          <w:noProof/>
+          <w:sz w:val="28"/>
+          <w:szCs w:val="28"/>
+          <w:lang w:eastAsia="ru-RU"/>
+        </w:rPr>
+      </w:pPr>
+      <w:r>
+        <w:rPr>
+          <w:rFonts w:ascii="Times New Roman" w:hAnsi="Times New Roman" w:cs="Times New Roman"/>
+          <w:noProof/>
+          <w:sz w:val="28"/>
+          <w:szCs w:val="28"/>
+          <w:lang w:eastAsia="ru-RU"/>
+        </w:rPr>
+        <w:t xml:space="preserve"> </w:t>
+      </w:r>
+      <w:r>
+        <w:rPr>
+          <w:rFonts w:ascii="Times New Roman" w:hAnsi="Times New Roman" w:cs="Times New Roman"/>
+          <w:noProof/>
+          <w:sz w:val="28"/>
+          <w:szCs w:val="28"/>
+          <w:lang w:eastAsia="ru-RU"/>
+        </w:rPr>
+        <w:t>М</w:t>
+      </w:r>
+      <w:r>
+        <w:rPr>
+          <w:rFonts w:ascii="Times New Roman" w:hAnsi="Times New Roman" w:cs="Times New Roman"/>
+          <w:noProof/>
+          <w:sz w:val="28"/>
+          <w:szCs w:val="28"/>
+          <w:lang w:eastAsia="ru-RU"/>
+        </w:rPr>
+        <w:t>ашиностроения</w:t>
+      </w:r>
+      <w:r>
+        <w:rPr>
+          <w:rFonts w:ascii="Times New Roman" w:hAnsi="Times New Roman" w:cs="Times New Roman"/>
+          <w:noProof/>
+          <w:sz w:val="28"/>
+          <w:szCs w:val="28"/>
+          <w:lang w:eastAsia="ru-RU"/>
+        </w:rPr>
+        <w:t xml:space="preserve"> _________</w:t>
+      </w:r>
+    </w:p>
+    <w:p>
+      <w:pPr>
+        <w:pStyle w:val="ad"/>
+        <w:numPr>
+          <w:ilvl w:val="1"/>
+          <w:numId w:val="2"/>
+        </w:numPr>
+        <w:spacing w:line="360" w:lineRule="auto"/>
+        <w:rPr>
+          <w:rFonts w:ascii="Times New Roman" w:hAnsi="Times New Roman" w:cs="Times New Roman"/>
+          <w:noProof/>
+          <w:sz w:val="28"/>
+          <w:szCs w:val="28"/>
+          <w:lang w:eastAsia="ru-RU"/>
+        </w:rPr>
+      </w:pPr>
+      <w:r>
+        <w:rPr>
+          <w:rFonts w:ascii="Times New Roman" w:hAnsi="Times New Roman" w:cs="Times New Roman"/>
+          <w:noProof/>
+          <w:sz w:val="28"/>
+          <w:szCs w:val="28"/>
+          <w:lang w:eastAsia="ru-RU"/>
+        </w:rPr>
+        <w:t xml:space="preserve"> </w:t>
+      </w:r>
+      <w:r>
+        <w:rPr>
+          <w:rFonts w:ascii="Times New Roman" w:hAnsi="Times New Roman" w:cs="Times New Roman"/>
+          <w:noProof/>
+          <w:sz w:val="28"/>
+          <w:szCs w:val="28"/>
+          <w:lang w:eastAsia="ru-RU"/>
+        </w:rPr>
+        <w:t>сельского хозяйства</w:t>
+      </w:r>
+      <w:r>
+        <w:rPr>
+          <w:rFonts w:ascii="Times New Roman" w:hAnsi="Times New Roman" w:cs="Times New Roman"/>
+          <w:noProof/>
+          <w:sz w:val="28"/>
+          <w:szCs w:val="28"/>
+          <w:lang w:eastAsia="ru-RU"/>
+        </w:rPr>
+        <w:t xml:space="preserve"> _________</w:t>
+      </w:r>
+    </w:p>
+    <w:p>
+      <w:pPr>
+        <w:pStyle w:val="ad"/>
+        <w:numPr>
+          <w:ilvl w:val="1"/>
+          <w:numId w:val="2"/>
+        </w:numPr>
+        <w:spacing w:line="360" w:lineRule="auto"/>
+        <w:rPr>
+          <w:rFonts w:ascii="Times New Roman" w:hAnsi="Times New Roman" w:cs="Times New Roman"/>
+          <w:noProof/>
+          <w:sz w:val="28"/>
+          <w:szCs w:val="28"/>
+          <w:lang w:eastAsia="ru-RU"/>
+        </w:rPr>
+      </w:pPr>
+      <w:r>
+        <w:rPr>
+          <w:rFonts w:ascii="Times New Roman" w:hAnsi="Times New Roman" w:cs="Times New Roman"/>
+          <w:noProof/>
+          <w:sz w:val="28"/>
+          <w:szCs w:val="28"/>
+          <w:lang w:eastAsia="ru-RU"/>
+        </w:rPr>
+        <w:t xml:space="preserve">  </w:t>
+      </w:r>
+      <w:r>
+        <w:rPr>
+          <w:rFonts w:ascii="Times New Roman" w:hAnsi="Times New Roman" w:cs="Times New Roman"/>
+          <w:noProof/>
+          <w:sz w:val="28"/>
+          <w:szCs w:val="28"/>
+          <w:lang w:eastAsia="ru-RU"/>
+        </w:rPr>
+        <w:t>М</w:t>
+      </w:r>
+      <w:r>
+        <w:rPr>
+          <w:rFonts w:ascii="Times New Roman" w:hAnsi="Times New Roman" w:cs="Times New Roman"/>
+          <w:noProof/>
+          <w:sz w:val="28"/>
+          <w:szCs w:val="28"/>
+          <w:lang w:eastAsia="ru-RU"/>
+        </w:rPr>
+        <w:t>еталлургии</w:t>
+      </w:r>
+      <w:r>
+        <w:rPr>
+          <w:rFonts w:ascii="Times New Roman" w:hAnsi="Times New Roman" w:cs="Times New Roman"/>
+          <w:noProof/>
+          <w:sz w:val="28"/>
+          <w:szCs w:val="28"/>
+          <w:lang w:eastAsia="ru-RU"/>
+        </w:rPr>
+        <w:t xml:space="preserve"> _________</w:t>
+      </w:r>
+    </w:p>
+    <w:p>
+      <w:pPr>
+        <w:pStyle w:val="ad"/>
+        <w:numPr>
+          <w:ilvl w:val="1"/>
+          <w:numId w:val="2"/>
+        </w:numPr>
+        <w:spacing w:line="360" w:lineRule="auto"/>
+        <w:rPr>
+          <w:rFonts w:ascii="Times New Roman" w:hAnsi="Times New Roman" w:cs="Times New Roman"/>
+          <w:noProof/>
+          <w:sz w:val="28"/>
+          <w:szCs w:val="28"/>
+          <w:lang w:eastAsia="ru-RU"/>
+        </w:rPr>
+      </w:pPr>
+      <w:r>
+        <w:rPr>
+          <w:rFonts w:ascii="Times New Roman" w:hAnsi="Times New Roman" w:cs="Times New Roman"/>
+          <w:noProof/>
+          <w:sz w:val="28"/>
+          <w:szCs w:val="28"/>
+          <w:lang w:eastAsia="ru-RU"/>
+        </w:rPr>
         <w:lastRenderedPageBreak/>
         <w:t xml:space="preserve"> </w:t>
       </w:r>
@@ -2197,17 +2052,17 @@
           <w:szCs w:val="28"/>
           <w:lang w:eastAsia="ru-RU"/>
         </w:rPr>
-        <w:t>на предприятия оборонно-промышленного комплекса</w:t>
-      </w:r>
-      <w:r>
-        <w:rPr>
-          <w:rFonts w:ascii="Times New Roman" w:hAnsi="Times New Roman" w:cs="Times New Roman"/>
-          <w:noProof/>
-          <w:sz w:val="28"/>
-          <w:szCs w:val="28"/>
-          <w:lang w:eastAsia="ru-RU"/>
-        </w:rPr>
-        <w:t xml:space="preserve">  _________</w:t>
+        <w:t>железнодорожного транспорта</w:t>
+      </w:r>
+      <w:r>
+        <w:rPr>
+          <w:rFonts w:ascii="Times New Roman" w:hAnsi="Times New Roman" w:cs="Times New Roman"/>
+          <w:noProof/>
+          <w:sz w:val="28"/>
+          <w:szCs w:val="28"/>
+          <w:lang w:eastAsia="ru-RU"/>
+        </w:rPr>
+        <w:t xml:space="preserve"> _________</w:t>
       </w:r>
     </w:p>
     <w:p>
@@ -2234,37 +2089,86 @@
           <w:szCs w:val="28"/>
           <w:lang w:eastAsia="ru-RU"/>
         </w:rPr>
+        <w:t xml:space="preserve">  </w:t>
+      </w:r>
+      <w:r>
+        <w:rPr>
+          <w:rFonts w:ascii="Times New Roman" w:hAnsi="Times New Roman" w:cs="Times New Roman"/>
+          <w:b/>
+          <w:noProof/>
+          <w:sz w:val="28"/>
+          <w:szCs w:val="28"/>
+          <w:lang w:eastAsia="ru-RU"/>
+        </w:rPr>
+        <w:t>легкой промышленности</w:t>
+      </w:r>
+      <w:r>
+        <w:rPr>
+          <w:rFonts w:ascii="Times New Roman" w:hAnsi="Times New Roman" w:cs="Times New Roman"/>
+          <w:b/>
+          <w:noProof/>
+          <w:sz w:val="28"/>
+          <w:szCs w:val="28"/>
+          <w:lang w:eastAsia="ru-RU"/>
+        </w:rPr>
+        <w:t xml:space="preserve"> –</w:t>
+      </w:r>
+      <w:r>
+        <w:rPr>
+          <w:rFonts w:ascii="Times New Roman" w:hAnsi="Times New Roman" w:cs="Times New Roman"/>
+          <w:b/>
+          <w:noProof/>
+          <w:sz w:val="28"/>
+          <w:szCs w:val="28"/>
+          <w:lang w:eastAsia="ru-RU"/>
+        </w:rPr>
         <w:t xml:space="preserve"> </w:t>
       </w:r>
       <w:r>
         <w:rPr>
           <w:rFonts w:ascii="Times New Roman" w:hAnsi="Times New Roman" w:cs="Times New Roman"/>
-          <w:noProof/>
-          <w:sz w:val="28"/>
-          <w:szCs w:val="28"/>
-          <w:lang w:eastAsia="ru-RU"/>
-        </w:rPr>
-        <w:t>М</w:t>
-      </w:r>
-      <w:r>
-        <w:rPr>
-          <w:rFonts w:ascii="Times New Roman" w:hAnsi="Times New Roman" w:cs="Times New Roman"/>
-          <w:noProof/>
-          <w:sz w:val="28"/>
-          <w:szCs w:val="28"/>
-          <w:lang w:eastAsia="ru-RU"/>
-        </w:rPr>
-        <w:t>ашиностроения</w:t>
-      </w:r>
-      <w:r>
-        <w:rPr>
-          <w:rFonts w:ascii="Times New Roman" w:hAnsi="Times New Roman" w:cs="Times New Roman"/>
-          <w:noProof/>
-          <w:sz w:val="28"/>
-          <w:szCs w:val="28"/>
-          <w:lang w:eastAsia="ru-RU"/>
-        </w:rPr>
-        <w:t xml:space="preserve"> _________</w:t>
+          <w:b/>
+          <w:noProof/>
+          <w:sz w:val="28"/>
+          <w:szCs w:val="28"/>
+          <w:highlight w:val="red"/>
+          <w:u w:val="single"/>
+          <w:lang w:eastAsia="ru-RU"/>
+        </w:rPr>
+        <w:t>1</w:t>
+      </w:r>
+      <w:r>
+        <w:rPr>
+          <w:rFonts w:ascii="Times New Roman" w:hAnsi="Times New Roman" w:cs="Times New Roman"/>
+          <w:noProof/>
+          <w:sz w:val="28"/>
+          <w:szCs w:val="28"/>
+          <w:u w:val="single"/>
+          <w:lang w:eastAsia="ru-RU"/>
+        </w:rPr>
+        <w:t xml:space="preserve"> (по месту практики - </w:t>
+      </w:r>
+      <w:r>
+        <w:rPr>
+          <w:rFonts w:ascii="Times New Roman" w:hAnsi="Times New Roman" w:cs="Times New Roman"/>
+          <w:noProof/>
+          <w:sz w:val="28"/>
+          <w:szCs w:val="28"/>
+          <w:u w:val="single"/>
+          <w:lang w:eastAsia="ru-RU"/>
+        </w:rPr>
+        <w:t>ООО «Дедовский Текстиль»_Московская обл., городской округ Истра, г. Дедовск, ул Главная, д. 18</w:t>
+      </w:r>
+      <w:r>
+        <w:rPr>
+          <w:rFonts w:ascii="Times New Roman" w:hAnsi="Times New Roman" w:cs="Times New Roman"/>
+          <w:noProof/>
+          <w:sz w:val="28"/>
+          <w:szCs w:val="28"/>
+          <w:u w:val="single"/>
+          <w:lang w:eastAsia="ru-RU"/>
+        </w:rPr>
+        <w:t>)</w:t>
       </w:r>
     </w:p>
     <w:p>
@@ -2291,17 +2195,17 @@
           <w:szCs w:val="28"/>
           <w:lang w:eastAsia="ru-RU"/>
         </w:rPr>
-        <w:t xml:space="preserve"> </w:t>
-      </w:r>
-      <w:r>
-        <w:rPr>
-          <w:rFonts w:ascii="Times New Roman" w:hAnsi="Times New Roman" w:cs="Times New Roman"/>
-          <w:noProof/>
-          <w:sz w:val="28"/>
-          <w:szCs w:val="28"/>
-          <w:lang w:eastAsia="ru-RU"/>
-        </w:rPr>
-        <w:t>сельского хозяйства</w:t>
+        <w:t xml:space="preserve">  </w:t>
+      </w:r>
+      <w:r>
+        <w:rPr>
+          <w:rFonts w:ascii="Times New Roman" w:hAnsi="Times New Roman" w:cs="Times New Roman"/>
+          <w:noProof/>
+          <w:sz w:val="28"/>
+          <w:szCs w:val="28"/>
+          <w:lang w:eastAsia="ru-RU"/>
+        </w:rPr>
+        <w:t>химической отрасли</w:t>
       </w:r>
       <w:r>
         <w:rPr>
@@ -2348,17 +2252,7 @@
           <w:szCs w:val="28"/>
           <w:lang w:eastAsia="ru-RU"/>
         </w:rPr>
-        <w:t>М</w:t>
-      </w:r>
-      <w:r>
-        <w:rPr>
-          <w:rFonts w:ascii="Times New Roman" w:hAnsi="Times New Roman" w:cs="Times New Roman"/>
-          <w:noProof/>
-          <w:sz w:val="28"/>
-          <w:szCs w:val="28"/>
-          <w:lang w:eastAsia="ru-RU"/>
-        </w:rPr>
-        <w:t>еталлургии</w:t>
+        <w:t>фармацевтической отрасли</w:t>
       </w:r>
       <w:r>
         <w:rPr>
@@ -2381,15 +2275,39 @@
         <w:spacing w:line="360" w:lineRule="auto"/>
         <w:rPr>
           <w:rFonts w:ascii="Times New Roman" w:hAnsi="Times New Roman" w:cs="Times New Roman"/>
-          <w:noProof/>
-          <w:sz w:val="28"/>
-          <w:szCs w:val="28"/>
-          <w:lang w:eastAsia="ru-RU"/>
-        </w:rPr>
-      </w:pPr>
-      <w:r>
-        <w:rPr>
-          <w:rFonts w:ascii="Times New Roman" w:hAnsi="Times New Roman" w:cs="Times New Roman"/>
+          <w:b/>
+          <w:noProof/>
+          <w:sz w:val="28"/>
+          <w:szCs w:val="28"/>
+          <w:lang w:eastAsia="ru-RU"/>
+        </w:rPr>
+      </w:pPr>
+      <w:r>
+        <w:rPr>
+          <w:rFonts w:ascii="Times New Roman" w:hAnsi="Times New Roman" w:cs="Times New Roman"/>
+          <w:b/>
+          <w:noProof/>
+          <w:sz w:val="28"/>
+          <w:szCs w:val="28"/>
+          <w:lang w:eastAsia="ru-RU"/>
+        </w:rPr>
+        <w:t>отрасли информационных технологий</w:t>
+      </w:r>
+      <w:r>
+        <w:rPr>
+          <w:rFonts w:ascii="Times New Roman" w:hAnsi="Times New Roman" w:cs="Times New Roman"/>
+          <w:b/>
+          <w:noProof/>
+          <w:sz w:val="28"/>
+          <w:szCs w:val="28"/>
+          <w:lang w:eastAsia="ru-RU"/>
+        </w:rPr>
+        <w:t xml:space="preserve"> -</w:t>
+      </w:r>
+      <w:r>
+        <w:rPr>
+          <w:rFonts w:ascii="Times New Roman" w:hAnsi="Times New Roman" w:cs="Times New Roman"/>
+          <w:b/>
           <w:noProof/>
           <w:sz w:val="28"/>
           <w:szCs w:val="28"/>
@@ -2400,22 +2318,15 @@
       <w:r>
         <w:rPr>
           <w:rFonts w:ascii="Times New Roman" w:hAnsi="Times New Roman" w:cs="Times New Roman"/>
-          <w:noProof/>
-          <w:sz w:val="28"/>
-          <w:szCs w:val="28"/>
-          <w:lang w:eastAsia="ru-RU"/>
-        </w:rPr>
-        <w:t>железнодорожного транспорта</w:t>
-      </w:r>
-      <w:r>
-        <w:rPr>
-          <w:rFonts w:ascii="Times New Roman" w:hAnsi="Times New Roman" w:cs="Times New Roman"/>
-          <w:noProof/>
-          <w:sz w:val="28"/>
-          <w:szCs w:val="28"/>
-          <w:lang w:eastAsia="ru-RU"/>
-        </w:rPr>
-        <w:t xml:space="preserve"> _________</w:t>
+          <w:b/>
+          <w:noProof/>
+          <w:sz w:val="28"/>
+          <w:szCs w:val="28"/>
+          <w:highlight w:val="red"/>
+          <w:u w:val="single"/>
+          <w:lang w:eastAsia="ru-RU"/>
+        </w:rPr>
+        <w:t>3</w:t>
       </w:r>
     </w:p>
     <w:p>
@@ -2442,86 +2353,17 @@
           <w:szCs w:val="28"/>
           <w:lang w:eastAsia="ru-RU"/>
         </w:rPr>
-        <w:t xml:space="preserve">  </w:t>
-      </w:r>
-      <w:r>
-        <w:rPr>
-          <w:rFonts w:ascii="Times New Roman" w:hAnsi="Times New Roman" w:cs="Times New Roman"/>
-          <w:b/>
-          <w:noProof/>
-          <w:sz w:val="28"/>
-          <w:szCs w:val="28"/>
-          <w:lang w:eastAsia="ru-RU"/>
-        </w:rPr>
-        <w:t>легкой промышленности</w:t>
-      </w:r>
-      <w:r>
-        <w:rPr>
-          <w:rFonts w:ascii="Times New Roman" w:hAnsi="Times New Roman" w:cs="Times New Roman"/>
-          <w:b/>
-          <w:noProof/>
-          <w:sz w:val="28"/>
-          <w:szCs w:val="28"/>
-          <w:lang w:eastAsia="ru-RU"/>
-        </w:rPr>
-        <w:t xml:space="preserve"> –</w:t>
-      </w:r>
-      <w:r>
-        <w:rPr>
-          <w:rFonts w:ascii="Times New Roman" w:hAnsi="Times New Roman" w:cs="Times New Roman"/>
-          <w:b/>
-          <w:noProof/>
-          <w:sz w:val="28"/>
-          <w:szCs w:val="28"/>
-          <w:lang w:eastAsia="ru-RU"/>
-        </w:rPr>
-        <w:t xml:space="preserve"> </w:t>
-      </w:r>
-      <w:r>
-        <w:rPr>
-          <w:rFonts w:ascii="Times New Roman" w:hAnsi="Times New Roman" w:cs="Times New Roman"/>
-          <w:b/>
-          <w:noProof/>
-          <w:sz w:val="28"/>
-          <w:szCs w:val="28"/>
-          <w:highlight w:val="red"/>
-          <w:u w:val="single"/>
-          <w:lang w:eastAsia="ru-RU"/>
-        </w:rPr>
-        <w:t>1</w:t>
-      </w:r>
-      <w:r>
-        <w:rPr>
-          <w:rFonts w:ascii="Times New Roman" w:hAnsi="Times New Roman" w:cs="Times New Roman"/>
-          <w:noProof/>
-          <w:sz w:val="28"/>
-          <w:szCs w:val="28"/>
-          <w:u w:val="single"/>
-          <w:lang w:eastAsia="ru-RU"/>
-        </w:rPr>
-        <w:t xml:space="preserve"> (по месту практики - </w:t>
-      </w:r>
-      <w:r>
-        <w:rPr>
-          <w:rFonts w:ascii="Times New Roman" w:hAnsi="Times New Roman" w:cs="Times New Roman"/>
-          <w:noProof/>
-          <w:sz w:val="28"/>
-          <w:szCs w:val="28"/>
-          <w:u w:val="single"/>
-          <w:lang w:eastAsia="ru-RU"/>
-        </w:rPr>
-        <w:t>ООО «Дедовский Текстиль»_Московская обл., городской округ Истра, г. Дедовск, ул Главная, д. 18</w:t>
-      </w:r>
-      <w:r>
-        <w:rPr>
-          <w:rFonts w:ascii="Times New Roman" w:hAnsi="Times New Roman" w:cs="Times New Roman"/>
-          <w:noProof/>
-          <w:sz w:val="28"/>
-          <w:szCs w:val="28"/>
-          <w:u w:val="single"/>
-          <w:lang w:eastAsia="ru-RU"/>
-        </w:rPr>
-        <w:t>)</w:t>
+        <w:t>радиоэлектроники</w:t>
+      </w:r>
+      <w:r>
+        <w:rPr>
+          <w:rFonts w:ascii="Times New Roman" w:hAnsi="Times New Roman" w:cs="Times New Roman"/>
+          <w:noProof/>
+          <w:sz w:val="28"/>
+          <w:szCs w:val="28"/>
+          <w:lang w:eastAsia="ru-RU"/>
+        </w:rPr>
+        <w:t xml:space="preserve"> _________</w:t>
       </w:r>
     </w:p>
     <w:p>
@@ -2548,17 +2390,7 @@
           <w:szCs w:val="28"/>
           <w:lang w:eastAsia="ru-RU"/>
         </w:rPr>
-        <w:t xml:space="preserve">  </w:t>
-      </w:r>
-      <w:r>
-        <w:rPr>
-          <w:rFonts w:ascii="Times New Roman" w:hAnsi="Times New Roman" w:cs="Times New Roman"/>
-          <w:noProof/>
-          <w:sz w:val="28"/>
-          <w:szCs w:val="28"/>
-          <w:lang w:eastAsia="ru-RU"/>
-        </w:rPr>
-        <w:t>химической отрасли</w:t>
+        <w:t>топливно-энергетического комплекса</w:t>
       </w:r>
       <w:r>
         <w:rPr>
@@ -2595,17 +2427,7 @@
           <w:szCs w:val="28"/>
           <w:lang w:eastAsia="ru-RU"/>
         </w:rPr>
-        <w:t xml:space="preserve">  </w:t>
-      </w:r>
-      <w:r>
-        <w:rPr>
-          <w:rFonts w:ascii="Times New Roman" w:hAnsi="Times New Roman" w:cs="Times New Roman"/>
-          <w:noProof/>
-          <w:sz w:val="28"/>
-          <w:szCs w:val="28"/>
-          <w:lang w:eastAsia="ru-RU"/>
-        </w:rPr>
-        <w:t>фармацевтической отрасли</w:t>
+        <w:t>транспортной отрасли</w:t>
       </w:r>
       <w:r>
         <w:rPr>
@@ -2628,58 +2450,31 @@
         <w:spacing w:line="360" w:lineRule="auto"/>
         <w:rPr>
           <w:rFonts w:ascii="Times New Roman" w:hAnsi="Times New Roman" w:cs="Times New Roman"/>
-          <w:b/>
-          <w:noProof/>
-          <w:sz w:val="28"/>
-          <w:szCs w:val="28"/>
-          <w:lang w:eastAsia="ru-RU"/>
-        </w:rPr>
-      </w:pPr>
-      <w:r>
-        <w:rPr>
-          <w:rFonts w:ascii="Times New Roman" w:hAnsi="Times New Roman" w:cs="Times New Roman"/>
-          <w:b/>
-          <w:noProof/>
-          <w:sz w:val="28"/>
-          <w:szCs w:val="28"/>
-          <w:lang w:eastAsia="ru-RU"/>
-        </w:rPr>
-        <w:t>отрасли информационных технологий</w:t>
-      </w:r>
-      <w:r>
-        <w:rPr>
-          <w:rFonts w:ascii="Times New Roman" w:hAnsi="Times New Roman" w:cs="Times New Roman"/>
-          <w:b/>
-          <w:noProof/>
-          <w:sz w:val="28"/>
-          <w:szCs w:val="28"/>
-          <w:lang w:eastAsia="ru-RU"/>
-        </w:rPr>
-        <w:t xml:space="preserve"> -</w:t>
-      </w:r>
-      <w:r>
-        <w:rPr>
-          <w:rFonts w:ascii="Times New Roman" w:hAnsi="Times New Roman" w:cs="Times New Roman"/>
-          <w:b/>
-          <w:noProof/>
-          <w:sz w:val="28"/>
-          <w:szCs w:val="28"/>
-          <w:lang w:eastAsia="ru-RU"/>
-        </w:rPr>
-        <w:t xml:space="preserve"> </w:t>
-      </w:r>
-      <w:r>
-        <w:rPr>
-          <w:rFonts w:ascii="Times New Roman" w:hAnsi="Times New Roman" w:cs="Times New Roman"/>
-          <w:b/>
-          <w:noProof/>
-          <w:sz w:val="28"/>
-          <w:szCs w:val="28"/>
-          <w:highlight w:val="red"/>
-          <w:u w:val="single"/>
-          <w:lang w:eastAsia="ru-RU"/>
-        </w:rPr>
-        <w:t>3</w:t>
+          <w:noProof/>
+          <w:sz w:val="28"/>
+          <w:szCs w:val="28"/>
+          <w:lang w:eastAsia="ru-RU"/>
+        </w:rPr>
+      </w:pPr>
+      <w:r>
+        <w:rPr>
+          <w:rFonts w:ascii="Times New Roman" w:hAnsi="Times New Roman" w:cs="Times New Roman"/>
+          <w:noProof/>
+          <w:sz w:val="28"/>
+          <w:szCs w:val="28"/>
+          <w:lang w:eastAsia="ru-RU"/>
+        </w:rPr>
+        <w:t>горнодобывающей отрасли</w:t>
+      </w:r>
+      <w:r>
+        <w:rPr>
+          <w:rFonts w:ascii="Times New Roman" w:hAnsi="Times New Roman" w:cs="Times New Roman"/>
+          <w:noProof/>
+          <w:sz w:val="28"/>
+          <w:szCs w:val="28"/>
+          <w:lang w:eastAsia="ru-RU"/>
+        </w:rPr>
+        <w:t xml:space="preserve"> _________</w:t>
       </w:r>
     </w:p>
     <w:p>
@@ -2706,7 +2501,7 @@
           <w:szCs w:val="28"/>
           <w:lang w:eastAsia="ru-RU"/>
         </w:rPr>
-        <w:t>радиоэлектроники</w:t>
+        <w:t>отрасли электротехнической промышленности</w:t>
       </w:r>
       <w:r>
         <w:rPr>
@@ -2743,7 +2538,7 @@
           <w:szCs w:val="28"/>
           <w:lang w:eastAsia="ru-RU"/>
         </w:rPr>
-        <w:t>топливно-энергетического комплекса</w:t>
+        <w:t>лесной промышленности</w:t>
       </w:r>
       <w:r>
         <w:rPr>
@@ -2780,7 +2575,7 @@
           <w:szCs w:val="28"/>
           <w:lang w:eastAsia="ru-RU"/>
         </w:rPr>
-        <w:t>транспортной отрасли</w:t>
+        <w:t>строительной отрасли</w:t>
       </w:r>
       <w:r>
         <w:rPr>
@@ -2817,7 +2612,7 @@
           <w:szCs w:val="28"/>
           <w:lang w:eastAsia="ru-RU"/>
         </w:rPr>
-        <w:t>горнодобывающей отрасли</w:t>
+        <w:t>отрасли электронной промышленности</w:t>
       </w:r>
       <w:r>
         <w:rPr>
@@ -2854,7 +2649,7 @@
           <w:szCs w:val="28"/>
           <w:lang w:eastAsia="ru-RU"/>
         </w:rPr>
-        <w:t>отрасли электротехнической промышленности</w:t>
+        <w:t>индустрии робототехники</w:t>
       </w:r>
       <w:r>
         <w:rPr>
@@ -2891,7 +2686,7 @@
           <w:szCs w:val="28"/>
           <w:lang w:eastAsia="ru-RU"/>
         </w:rPr>
-        <w:t>лесной промышленности</w:t>
+        <w:t>в отрасли образования</w:t>
       </w:r>
       <w:r>
         <w:rPr>
@@ -2928,7 +2723,7 @@
           <w:szCs w:val="28"/>
           <w:lang w:eastAsia="ru-RU"/>
         </w:rPr>
-        <w:t>строительной отрасли</w:t>
+        <w:t>в медицинской отрасли</w:t>
       </w:r>
       <w:r>
         <w:rPr>
@@ -2949,154 +2744,6 @@
           <w:numId w:val="2"/>
         </w:numPr>
         <w:spacing w:line="360" w:lineRule="auto"/>
-        <w:rPr>
-          <w:rFonts w:ascii="Times New Roman" w:hAnsi="Times New Roman" w:cs="Times New Roman"/>
-          <w:noProof/>
-          <w:sz w:val="28"/>
-          <w:szCs w:val="28"/>
-          <w:lang w:eastAsia="ru-RU"/>
-        </w:rPr>
-      </w:pPr>
-      <w:r>
-        <w:rPr>
-          <w:rFonts w:ascii="Times New Roman" w:hAnsi="Times New Roman" w:cs="Times New Roman"/>
-          <w:noProof/>
-          <w:sz w:val="28"/>
-          <w:szCs w:val="28"/>
-          <w:lang w:eastAsia="ru-RU"/>
-        </w:rPr>
-        <w:t>отрасли электронной промышленности</w:t>
-      </w:r>
-      <w:r>
-        <w:rPr>
-          <w:rFonts w:ascii="Times New Roman" w:hAnsi="Times New Roman" w:cs="Times New Roman"/>
-          <w:noProof/>
-          <w:sz w:val="28"/>
-          <w:szCs w:val="28"/>
-          <w:lang w:eastAsia="ru-RU"/>
-        </w:rPr>
-        <w:t xml:space="preserve"> _________</w:t>
-      </w:r>
-    </w:p>
-    <w:p>
-      <w:pPr>
-        <w:pStyle w:val="ad"/>
-        <w:numPr>
-          <w:ilvl w:val="1"/>
-          <w:numId w:val="2"/>
-        </w:numPr>
-        <w:spacing w:line="360" w:lineRule="auto"/>
-        <w:rPr>
-          <w:rFonts w:ascii="Times New Roman" w:hAnsi="Times New Roman" w:cs="Times New Roman"/>
-          <w:noProof/>
-          <w:sz w:val="28"/>
-          <w:szCs w:val="28"/>
-          <w:lang w:eastAsia="ru-RU"/>
-        </w:rPr>
-      </w:pPr>
-      <w:r>
-        <w:rPr>
-          <w:rFonts w:ascii="Times New Roman" w:hAnsi="Times New Roman" w:cs="Times New Roman"/>
-          <w:noProof/>
-          <w:sz w:val="28"/>
-          <w:szCs w:val="28"/>
-          <w:lang w:eastAsia="ru-RU"/>
-        </w:rPr>
-        <w:t>индустрии робототехники</w:t>
-      </w:r>
-      <w:r>
-        <w:rPr>
-          <w:rFonts w:ascii="Times New Roman" w:hAnsi="Times New Roman" w:cs="Times New Roman"/>
-          <w:noProof/>
-          <w:sz w:val="28"/>
-          <w:szCs w:val="28"/>
-          <w:lang w:eastAsia="ru-RU"/>
-        </w:rPr>
-        <w:t xml:space="preserve"> _________</w:t>
-      </w:r>
-    </w:p>
-    <w:p>
-      <w:pPr>
-        <w:pStyle w:val="ad"/>
-        <w:numPr>
-          <w:ilvl w:val="1"/>
-          <w:numId w:val="2"/>
-        </w:numPr>
-        <w:spacing w:line="360" w:lineRule="auto"/>
-        <w:rPr>
-          <w:rFonts w:ascii="Times New Roman" w:hAnsi="Times New Roman" w:cs="Times New Roman"/>
-          <w:noProof/>
-          <w:sz w:val="28"/>
-          <w:szCs w:val="28"/>
-          <w:lang w:eastAsia="ru-RU"/>
-        </w:rPr>
-      </w:pPr>
-      <w:r>
-        <w:rPr>
-          <w:rFonts w:ascii="Times New Roman" w:hAnsi="Times New Roman" w:cs="Times New Roman"/>
-          <w:noProof/>
-          <w:sz w:val="28"/>
-          <w:szCs w:val="28"/>
-          <w:lang w:eastAsia="ru-RU"/>
-        </w:rPr>
-        <w:t>в отрасли образования</w:t>
-      </w:r>
-      <w:r>
-        <w:rPr>
-          <w:rFonts w:ascii="Times New Roman" w:hAnsi="Times New Roman" w:cs="Times New Roman"/>
-          <w:noProof/>
-          <w:sz w:val="28"/>
-          <w:szCs w:val="28"/>
-          <w:lang w:eastAsia="ru-RU"/>
-        </w:rPr>
-        <w:t xml:space="preserve"> _________</w:t>
-      </w:r>
-    </w:p>
-    <w:p>
-      <w:pPr>
-        <w:pStyle w:val="ad"/>
-        <w:numPr>
-          <w:ilvl w:val="1"/>
-          <w:numId w:val="2"/>
-        </w:numPr>
-        <w:spacing w:line="360" w:lineRule="auto"/>
-        <w:rPr>
-          <w:rFonts w:ascii="Times New Roman" w:hAnsi="Times New Roman" w:cs="Times New Roman"/>
-          <w:noProof/>
-          <w:sz w:val="28"/>
-          <w:szCs w:val="28"/>
-          <w:lang w:eastAsia="ru-RU"/>
-        </w:rPr>
-      </w:pPr>
-      <w:r>
-        <w:rPr>
-          <w:rFonts w:ascii="Times New Roman" w:hAnsi="Times New Roman" w:cs="Times New Roman"/>
-          <w:noProof/>
-          <w:sz w:val="28"/>
-          <w:szCs w:val="28"/>
-          <w:lang w:eastAsia="ru-RU"/>
-        </w:rPr>
-        <w:t>в медицинской отрасли</w:t>
-      </w:r>
-      <w:r>
-        <w:rPr>
-          <w:rFonts w:ascii="Times New Roman" w:hAnsi="Times New Roman" w:cs="Times New Roman"/>
-          <w:noProof/>
-          <w:sz w:val="28"/>
-          <w:szCs w:val="28"/>
-          <w:lang w:eastAsia="ru-RU"/>
-        </w:rPr>
-        <w:t xml:space="preserve"> _________</w:t>
-      </w:r>
-    </w:p>
-    <w:p>
-      <w:pPr>
-        <w:pStyle w:val="ad"/>
-        <w:numPr>
-          <w:ilvl w:val="1"/>
-          <w:numId w:val="2"/>
-        </w:numPr>
-        <w:spacing w:line="360" w:lineRule="auto"/>
         <w:jc w:val="both"/>
         <w:rPr>
           <w:rFonts w:ascii="Times New Roman" w:hAnsi="Times New Roman" w:cs="Times New Roman"/>
@@ -3227,8 +2874,6 @@
         </w:rPr>
         <w:t xml:space="preserve"> </w:t>
       </w:r>
-      <w:bookmarkStart w:id="0" w:name="_GoBack"/>
-      <w:bookmarkEnd w:id="0"/>
       <w:r>
         <w:rPr>
           <w:rFonts w:ascii="Times New Roman" w:hAnsi="Times New Roman" w:cs="Times New Roman"/>
@@ -4756,7 +4401,7 @@
 </file>
 
 <file path=customXml/itemProps1.xml><?xml version="1.0" encoding="utf-8"?>
-<ds:datastoreItem xmlns:ds="http://schemas.openxmlformats.org/officeDocument/2006/customXml" ds:itemID="{38BE05FC-F5AE-47FD-A516-FECBB423F5BC}">
+<ds:datastoreItem xmlns:ds="http://schemas.openxmlformats.org/officeDocument/2006/customXml" ds:itemID="{DF04C7C4-D705-4D80-BB3B-2CB9049DDAAB}">
   <ds:schemaRefs>
     <ds:schemaRef ds:uri="http://schemas.openxmlformats.org/officeDocument/2006/bibliography"/>
   </ds:schemaRefs>

</xml_diff>

<commit_message>
AutoCommit_23 апреля 2024 г. 10:11:52_SibNout2023
</commit_message>
<xml_diff>
--- a/Левак/_Анкета/__4ПКС_220_Сводная_анкета_класного_руководителя.docx
+++ b/Левак/_Анкета/__4ПКС_220_Сводная_анкета_класного_руководителя.docx
@@ -544,42 +544,173 @@
           <w:u w:val="single"/>
           <w:lang w:eastAsia="ru-RU"/>
         </w:rPr>
-        <w:t>-</w:t>
-      </w:r>
-      <w:r>
-        <w:rPr>
-          <w:rFonts w:ascii="Times New Roman" w:hAnsi="Times New Roman" w:cs="Times New Roman"/>
-          <w:noProof/>
-          <w:sz w:val="28"/>
-          <w:szCs w:val="28"/>
+        <w:t>–</w:t>
+      </w:r>
+    </w:p>
+    <w:p>
+      <w:pPr>
+        <w:spacing w:line="360" w:lineRule="auto"/>
+      </w:pPr>
+      <w:r>
+        <w:t>Жильникова Алёна Александровна</w:t>
+      </w:r>
+      <w:r>
+        <w:br/>
+      </w:r>
+      <w:r>
+        <w:t>Волков Александр Дмитриевич</w:t>
+      </w:r>
+      <w:r>
+        <w:br/>
+      </w:r>
+      <w:r>
+        <w:t>Аринин Максим Олегович</w:t>
+      </w:r>
+      <w:r>
+        <w:br/>
+      </w:r>
+      <w:r>
+        <w:t>Королев Тимофей Андреевич</w:t>
+      </w:r>
+      <w:r>
+        <w:t xml:space="preserve"> </w:t>
+      </w:r>
+      <w:r>
+        <w:br/>
+        <w:t>Батищев Роман</w:t>
+      </w:r>
+      <w:r>
+        <w:br/>
+        <w:t>Поддубный Александр Георгиевич</w:t>
+      </w:r>
+      <w:r>
+        <w:br/>
+      </w:r>
+      <w:r>
+        <w:t>Блохин Дмитрий Алексеевич</w:t>
+      </w:r>
+      <w:r>
+        <w:br/>
+      </w:r>
+      <w:r>
+        <w:t>Долгов Дмитрий Олегович</w:t>
+      </w:r>
+      <w:r>
+        <w:br/>
+      </w:r>
+      <w:r>
+        <w:t>Буробина Елизавета Олеговна</w:t>
+      </w:r>
+      <w:r>
+        <w:br/>
+        <w:t>Гавричкова Дарья Витальевна</w:t>
+      </w:r>
+      <w:r>
+        <w:br/>
+        <w:t>Валин Даниил Юрьевич</w:t>
+      </w:r>
+      <w:r>
+        <w:br/>
+      </w:r>
+      <w:r>
+        <w:t>Казарцев Николай Алексеевич</w:t>
+      </w:r>
+      <w:r>
+        <w:br/>
+      </w:r>
+      <w:r>
+        <w:t>Карпов Никита Юрьевич</w:t>
+      </w:r>
+      <w:r>
+        <w:t xml:space="preserve"> </w:t>
+      </w:r>
+      <w:r>
+        <w:br/>
+      </w:r>
+      <w:r>
+        <w:t>Колясников Никита Александрович</w:t>
+      </w:r>
+      <w:r>
+        <w:br/>
+      </w:r>
+      <w:r>
+        <w:t>Нестеренко Андрей Александрович</w:t>
+      </w:r>
+      <w:r>
+        <w:br/>
+      </w:r>
+      <w:r>
+        <w:rPr>
+          <w:i/>
           <w:u w:val="single"/>
-          <w:lang w:eastAsia="ru-RU"/>
-        </w:rPr>
-        <w:t>23</w:t>
-      </w:r>
-      <w:r>
-        <w:rPr>
-          <w:rFonts w:ascii="Times New Roman" w:hAnsi="Times New Roman" w:cs="Times New Roman"/>
-          <w:noProof/>
-          <w:sz w:val="28"/>
-          <w:szCs w:val="28"/>
+        </w:rPr>
+        <w:t>Кузьмина Эльвира Андреевна</w:t>
+      </w:r>
+      <w:r>
+        <w:rPr>
+          <w:i/>
           <w:u w:val="single"/>
-          <w:lang w:eastAsia="ru-RU"/>
-        </w:rPr>
-        <w:t xml:space="preserve"> – </w:t>
-      </w:r>
-      <w:r>
-        <w:rPr>
-          <w:rFonts w:ascii="Times New Roman" w:hAnsi="Times New Roman" w:cs="Times New Roman"/>
-          <w:noProof/>
-          <w:sz w:val="28"/>
-          <w:szCs w:val="28"/>
+        </w:rPr>
+        <w:br/>
+      </w:r>
+      <w:r>
+        <w:t>Колясников Никита Александрович</w:t>
+      </w:r>
+    </w:p>
+    <w:p>
+      <w:pPr>
+        <w:spacing w:line="360" w:lineRule="auto"/>
+      </w:pPr>
+      <w:r>
+        <w:t>Кузьмина Эльвира Андреевна</w:t>
+      </w:r>
+    </w:p>
+    <w:p>
+      <w:pPr>
+        <w:spacing w:line="360" w:lineRule="auto"/>
+      </w:pPr>
+      <w:r>
+        <w:t>Нестеренко Андрей Александрович</w:t>
+      </w:r>
+      <w:r>
+        <w:br/>
+      </w:r>
+      <w:r>
+        <w:rPr>
+          <w:sz w:val="28"/>
+        </w:rPr>
+        <w:t>Орлов Александр Султанбекович</w:t>
+      </w:r>
+    </w:p>
+    <w:p>
+      <w:pPr>
+        <w:spacing w:line="360" w:lineRule="auto"/>
+      </w:pPr>
+      <w:r>
+        <w:rPr>
+          <w:sz w:val="28"/>
+        </w:rPr>
+        <w:t>Орлов Александр Султанбекович</w:t>
+      </w:r>
+      <w:r>
+        <w:rPr>
+          <w:sz w:val="28"/>
+        </w:rPr>
+        <w:br/>
+      </w:r>
+      <w:r>
+        <w:rPr>
+          <w:i/>
           <w:u w:val="single"/>
-          <w:lang w:eastAsia="ru-RU"/>
-        </w:rPr>
-        <w:t>группа указала полным составом, кпроме двоих не приславших анкеты</w:t>
-      </w:r>
-      <w:r>
+        </w:rPr>
+        <w:t>Поддубный Александр Георгиевич</w:t>
+      </w:r>
+      <w:r>
+        <w:br/>
+      </w:r>
+    </w:p>
+    <w:p>
+      <w:pPr>
         <w:rPr>
           <w:rFonts w:ascii="Times New Roman" w:hAnsi="Times New Roman" w:cs="Times New Roman"/>
           <w:noProof/>
@@ -588,190 +719,254 @@
           <w:u w:val="single"/>
           <w:lang w:eastAsia="ru-RU"/>
         </w:rPr>
+      </w:pPr>
+      <w:r>
+        <w:rPr>
+          <w:rFonts w:ascii="Times New Roman" w:hAnsi="Times New Roman" w:cs="Times New Roman"/>
+          <w:sz w:val="28"/>
+        </w:rPr>
+        <w:tab/>
+      </w:r>
+      <w:r>
+        <w:rPr>
+          <w:rFonts w:ascii="Times New Roman" w:hAnsi="Times New Roman" w:cs="Times New Roman"/>
+          <w:noProof/>
+          <w:sz w:val="28"/>
+          <w:szCs w:val="28"/>
+          <w:lang w:eastAsia="ru-RU"/>
+        </w:rPr>
+        <w:t>на специальность 09.03.03 Прикладная информатика (Инженерия данных) по сокращенной программе для выпускников ПКС и ИСИП</w:t>
+      </w:r>
+      <w:r>
+        <w:rPr>
+          <w:rFonts w:ascii="Times New Roman" w:hAnsi="Times New Roman" w:cs="Times New Roman"/>
+          <w:noProof/>
+          <w:sz w:val="28"/>
+          <w:szCs w:val="28"/>
+          <w:lang w:eastAsia="ru-RU"/>
+        </w:rPr>
+        <w:t xml:space="preserve"> </w:t>
+      </w:r>
+      <w:r>
+        <w:rPr>
+          <w:rFonts w:ascii="Times New Roman" w:hAnsi="Times New Roman" w:cs="Times New Roman"/>
+          <w:noProof/>
+          <w:sz w:val="28"/>
+          <w:szCs w:val="28"/>
+          <w:lang w:eastAsia="ru-RU"/>
+        </w:rPr>
+        <w:t>(необходимо предоставить список ФИО)</w:t>
+      </w:r>
+      <w:r>
+        <w:rPr>
+          <w:rFonts w:ascii="Times New Roman" w:hAnsi="Times New Roman" w:cs="Times New Roman"/>
+          <w:noProof/>
+          <w:sz w:val="28"/>
+          <w:szCs w:val="28"/>
+          <w:lang w:eastAsia="ru-RU"/>
+        </w:rPr>
+        <w:t xml:space="preserve"> </w:t>
+      </w:r>
+    </w:p>
+    <w:p>
+      <w:pPr>
+        <w:spacing w:line="360" w:lineRule="auto"/>
+      </w:pPr>
+      <w:r>
+        <w:t>Жильникова Алёна Александровна</w:t>
+      </w:r>
+      <w:r>
         <w:br/>
+      </w:r>
+      <w:r>
+        <w:t>Волков Александр Дмитриевич</w:t>
+      </w:r>
+      <w:r>
+        <w:br/>
+      </w:r>
+      <w:r>
+        <w:t>Аринин Максим Олегович</w:t>
+      </w:r>
+      <w:r>
+        <w:br/>
+      </w:r>
+      <w:r>
+        <w:t>Королев Тимофей Андреевич</w:t>
+      </w:r>
+      <w:r>
+        <w:br/>
+      </w:r>
+      <w:r>
+        <w:t>Поддубный Александр Георгиевич</w:t>
+      </w:r>
+      <w:r>
+        <w:br/>
+        <w:t>Долгов Дмитрий Олегович</w:t>
+      </w:r>
+      <w:r>
+        <w:br/>
+      </w:r>
+      <w:r>
+        <w:t>Блохин Дмитрий Алексеевич</w:t>
+      </w:r>
+      <w:r>
+        <w:br/>
+      </w:r>
+      <w:r>
+        <w:t>Буробина Елизавета Олеговна</w:t>
+      </w:r>
+      <w:r>
+        <w:br/>
+      </w:r>
+      <w:r>
+        <w:t>Казарцев Николай Алексеевич</w:t>
+      </w:r>
+      <w:r>
+        <w:br/>
+      </w:r>
+      <w:r>
+        <w:t>Карпов Никита Юрьевич</w:t>
+      </w:r>
+      <w:r>
+        <w:br/>
+      </w:r>
+      <w:r>
+        <w:lastRenderedPageBreak/>
+        <w:t>Колясников Никита Александрович</w:t>
+      </w:r>
+      <w:r>
+        <w:br/>
+      </w:r>
+      <w:r>
+        <w:t>Нестеренко Андрей Александрович</w:t>
+      </w:r>
+      <w:r>
+        <w:br/>
+      </w:r>
+      <w:r>
+        <w:rPr>
+          <w:i/>
+          <w:u w:val="single"/>
+        </w:rPr>
+        <w:t>Кузьмина Эльвира Андреевна</w:t>
+      </w:r>
+      <w:r>
+        <w:rPr>
+          <w:i/>
+          <w:u w:val="single"/>
+        </w:rPr>
+        <w:br/>
+      </w:r>
+      <w:r>
+        <w:t>Колясников Никита Александрович</w:t>
+      </w:r>
+    </w:p>
+    <w:p>
+      <w:pPr>
+        <w:spacing w:line="360" w:lineRule="auto"/>
+      </w:pPr>
+      <w:r>
+        <w:t>Кузьмина Эльвира Андреевна</w:t>
+      </w:r>
+    </w:p>
+    <w:p>
+      <w:pPr>
+        <w:spacing w:line="360" w:lineRule="auto"/>
+      </w:pPr>
+      <w:r>
+        <w:t>Нестеренко Андрей Александрович</w:t>
+      </w:r>
+      <w:r>
+        <w:br/>
+      </w:r>
+      <w:r>
+        <w:rPr>
+          <w:i/>
+          <w:u w:val="single"/>
+        </w:rPr>
+        <w:t>Поддубный Александр Георгиевич</w:t>
+      </w:r>
+    </w:p>
+    <w:p>
+      <w:pPr>
+        <w:rPr>
+          <w:rFonts w:ascii="Times New Roman" w:hAnsi="Times New Roman" w:cs="Times New Roman"/>
+          <w:noProof/>
+          <w:sz w:val="28"/>
+          <w:szCs w:val="28"/>
+          <w:lang w:eastAsia="ru-RU"/>
+        </w:rPr>
+      </w:pPr>
+      <w:r>
+        <w:rPr>
+          <w:rFonts w:ascii="Times New Roman" w:hAnsi="Times New Roman" w:cs="Times New Roman"/>
+          <w:noProof/>
+          <w:sz w:val="28"/>
+          <w:szCs w:val="28"/>
+          <w:lang w:eastAsia="ru-RU"/>
+        </w:rPr>
+        <w:t>на другой факультет</w:t>
+      </w:r>
+      <w:r>
+        <w:rPr>
+          <w:rFonts w:ascii="Times New Roman" w:hAnsi="Times New Roman" w:cs="Times New Roman"/>
+          <w:noProof/>
+          <w:sz w:val="28"/>
+          <w:szCs w:val="28"/>
+          <w:lang w:eastAsia="ru-RU"/>
+        </w:rPr>
+        <w:t>:</w:t>
+      </w:r>
+    </w:p>
+    <w:p>
+      <w:pPr>
+        <w:rPr>
+          <w:rFonts w:ascii="Times New Roman" w:hAnsi="Times New Roman" w:cs="Times New Roman"/>
+          <w:noProof/>
+          <w:color w:val="000000" w:themeColor="text1"/>
+          <w:sz w:val="28"/>
+          <w:szCs w:val="28"/>
+          <w:lang w:eastAsia="ru-RU"/>
+        </w:rPr>
+      </w:pPr>
+      <w:r>
+        <w:rPr>
+          <w:rFonts w:ascii="Times New Roman" w:hAnsi="Times New Roman" w:cs="Times New Roman"/>
+          <w:noProof/>
+          <w:color w:val="000000" w:themeColor="text1"/>
+          <w:sz w:val="28"/>
+          <w:szCs w:val="28"/>
+          <w:lang w:eastAsia="ru-RU"/>
+        </w:rPr>
+        <w:t>Батищев Роман Валерьевич</w:t>
+      </w:r>
+      <w:r>
+        <w:rPr>
+          <w:rFonts w:ascii="Times New Roman" w:hAnsi="Times New Roman" w:cs="Times New Roman"/>
+          <w:noProof/>
+          <w:color w:val="000000" w:themeColor="text1"/>
+          <w:sz w:val="28"/>
+          <w:szCs w:val="28"/>
+          <w:lang w:eastAsia="ru-RU"/>
+        </w:rPr>
+        <w:t xml:space="preserve"> </w:t>
       </w:r>
       <w:bookmarkStart w:id="0" w:name="_GoBack"/>
       <w:bookmarkEnd w:id="0"/>
-    </w:p>
-    <w:p>
-      <w:pPr>
-        <w:rPr>
-          <w:rFonts w:ascii="Times New Roman" w:hAnsi="Times New Roman" w:cs="Times New Roman"/>
-          <w:noProof/>
-          <w:sz w:val="28"/>
-          <w:szCs w:val="28"/>
-          <w:u w:val="single"/>
-          <w:lang w:eastAsia="ru-RU"/>
-        </w:rPr>
-      </w:pPr>
-      <w:r>
-        <w:rPr>
-          <w:rFonts w:ascii="Times New Roman" w:hAnsi="Times New Roman" w:cs="Times New Roman"/>
-          <w:sz w:val="28"/>
-        </w:rPr>
-        <w:tab/>
-      </w:r>
-      <w:r>
-        <w:rPr>
-          <w:rFonts w:ascii="Times New Roman" w:hAnsi="Times New Roman" w:cs="Times New Roman"/>
-          <w:noProof/>
-          <w:sz w:val="28"/>
-          <w:szCs w:val="28"/>
-          <w:lang w:eastAsia="ru-RU"/>
-        </w:rPr>
-        <w:t>на специальность 09.03.03 Прикладная информатика (Инженерия данных) по сокращенной программе для выпускников ПКС и ИСИП</w:t>
-      </w:r>
-      <w:r>
-        <w:rPr>
-          <w:rFonts w:ascii="Times New Roman" w:hAnsi="Times New Roman" w:cs="Times New Roman"/>
-          <w:noProof/>
-          <w:sz w:val="28"/>
-          <w:szCs w:val="28"/>
-          <w:lang w:eastAsia="ru-RU"/>
-        </w:rPr>
-        <w:t xml:space="preserve"> </w:t>
-      </w:r>
-      <w:r>
-        <w:rPr>
-          <w:rFonts w:ascii="Times New Roman" w:hAnsi="Times New Roman" w:cs="Times New Roman"/>
-          <w:noProof/>
-          <w:sz w:val="28"/>
-          <w:szCs w:val="28"/>
-          <w:lang w:eastAsia="ru-RU"/>
-        </w:rPr>
-        <w:t>(необходимо предоставить список ФИО)</w:t>
-      </w:r>
-      <w:r>
-        <w:rPr>
-          <w:rFonts w:ascii="Times New Roman" w:hAnsi="Times New Roman" w:cs="Times New Roman"/>
-          <w:noProof/>
-          <w:sz w:val="28"/>
-          <w:szCs w:val="28"/>
-          <w:lang w:eastAsia="ru-RU"/>
-        </w:rPr>
-        <w:t xml:space="preserve"> </w:t>
-      </w:r>
-    </w:p>
-    <w:p>
-      <w:pPr>
-        <w:rPr>
-          <w:rFonts w:ascii="Times New Roman" w:hAnsi="Times New Roman" w:cs="Times New Roman"/>
-          <w:noProof/>
-          <w:sz w:val="28"/>
-          <w:szCs w:val="28"/>
-          <w:highlight w:val="red"/>
-          <w:lang w:eastAsia="ru-RU"/>
-        </w:rPr>
-      </w:pPr>
-      <w:r>
-        <w:rPr>
-          <w:rFonts w:ascii="Times New Roman" w:hAnsi="Times New Roman" w:cs="Times New Roman"/>
-          <w:noProof/>
-          <w:sz w:val="28"/>
-          <w:szCs w:val="28"/>
-          <w:highlight w:val="red"/>
-          <w:lang w:eastAsia="ru-RU"/>
-        </w:rPr>
-        <w:t>на другой факультет</w:t>
-      </w:r>
-      <w:r>
-        <w:rPr>
-          <w:rFonts w:ascii="Times New Roman" w:hAnsi="Times New Roman" w:cs="Times New Roman"/>
-          <w:noProof/>
-          <w:sz w:val="28"/>
-          <w:szCs w:val="28"/>
-          <w:highlight w:val="red"/>
-          <w:lang w:eastAsia="ru-RU"/>
-        </w:rPr>
-        <w:t xml:space="preserve">: </w:t>
-      </w:r>
-      <w:r>
-        <w:rPr>
-          <w:rFonts w:ascii="Times New Roman" w:hAnsi="Times New Roman" w:cs="Times New Roman"/>
-          <w:noProof/>
-          <w:sz w:val="28"/>
-          <w:szCs w:val="28"/>
-          <w:highlight w:val="red"/>
-          <w:lang w:eastAsia="ru-RU"/>
-        </w:rPr>
-        <w:t xml:space="preserve"> </w:t>
-      </w:r>
-      <w:r>
-        <w:rPr>
-          <w:rFonts w:ascii="Times New Roman" w:hAnsi="Times New Roman" w:cs="Times New Roman"/>
-          <w:noProof/>
-          <w:sz w:val="28"/>
-          <w:szCs w:val="28"/>
-          <w:highlight w:val="red"/>
-          <w:u w:val="single"/>
-          <w:lang w:eastAsia="ru-RU"/>
-        </w:rPr>
-        <w:t>2</w:t>
-      </w:r>
-    </w:p>
-    <w:p>
-      <w:pPr>
-        <w:pStyle w:val="ad"/>
-        <w:numPr>
-          <w:ilvl w:val="0"/>
-          <w:numId w:val="4"/>
-        </w:numPr>
-        <w:spacing w:after="0" w:line="240" w:lineRule="auto"/>
-        <w:rPr>
-          <w:rFonts w:ascii="Times New Roman" w:hAnsi="Times New Roman" w:cs="Times New Roman"/>
-          <w:noProof/>
-          <w:sz w:val="28"/>
-          <w:szCs w:val="28"/>
-          <w:highlight w:val="red"/>
-          <w:lang w:eastAsia="ru-RU"/>
-        </w:rPr>
-      </w:pPr>
-      <w:r>
-        <w:rPr>
-          <w:rFonts w:ascii="Times New Roman" w:hAnsi="Times New Roman" w:cs="Times New Roman"/>
-          <w:noProof/>
-          <w:sz w:val="28"/>
-          <w:szCs w:val="28"/>
-          <w:highlight w:val="red"/>
-          <w:lang w:eastAsia="ru-RU"/>
-        </w:rPr>
-        <w:t>Иванова Мария Юрьевна</w:t>
-      </w:r>
-    </w:p>
-    <w:p>
-      <w:pPr>
-        <w:pStyle w:val="ad"/>
-        <w:numPr>
-          <w:ilvl w:val="0"/>
-          <w:numId w:val="4"/>
-        </w:numPr>
-        <w:spacing w:after="0" w:line="240" w:lineRule="auto"/>
-        <w:rPr>
-          <w:rFonts w:ascii="Times New Roman" w:hAnsi="Times New Roman" w:cs="Times New Roman"/>
-          <w:noProof/>
-          <w:sz w:val="28"/>
-          <w:szCs w:val="28"/>
-          <w:highlight w:val="red"/>
-          <w:lang w:eastAsia="ru-RU"/>
-        </w:rPr>
-      </w:pPr>
-      <w:r>
-        <w:rPr>
-          <w:rFonts w:ascii="Times New Roman" w:hAnsi="Times New Roman" w:cs="Times New Roman"/>
-          <w:noProof/>
-          <w:sz w:val="28"/>
-          <w:szCs w:val="28"/>
-          <w:highlight w:val="red"/>
-          <w:lang w:eastAsia="ru-RU"/>
-        </w:rPr>
-        <w:t>Мамедов Руслан Эльшанович</w:t>
-      </w:r>
-    </w:p>
-    <w:p>
-      <w:pPr>
-        <w:pStyle w:val="ad"/>
-        <w:spacing w:line="360" w:lineRule="auto"/>
-        <w:ind w:left="2694"/>
+      <w:r>
+        <w:rPr>
+          <w:rFonts w:ascii="Times New Roman" w:hAnsi="Times New Roman" w:cs="Times New Roman"/>
+          <w:noProof/>
+          <w:color w:val="000000" w:themeColor="text1"/>
+          <w:sz w:val="28"/>
+          <w:szCs w:val="28"/>
+          <w:lang w:eastAsia="ru-RU"/>
+        </w:rPr>
+        <w:t xml:space="preserve"> 09.03.03 Прикладная информатика (Инженерия данных)</w:t>
+      </w:r>
+    </w:p>
+    <w:p>
+      <w:pPr>
         <w:rPr>
           <w:rFonts w:ascii="Times New Roman" w:hAnsi="Times New Roman" w:cs="Times New Roman"/>
           <w:noProof/>
@@ -830,32 +1025,22 @@
         <w:spacing w:line="360" w:lineRule="auto"/>
         <w:rPr>
           <w:rFonts w:ascii="Times New Roman" w:hAnsi="Times New Roman" w:cs="Times New Roman"/>
-          <w:noProof/>
-          <w:sz w:val="28"/>
-          <w:szCs w:val="28"/>
-          <w:highlight w:val="red"/>
-          <w:lang w:eastAsia="ru-RU"/>
-        </w:rPr>
-      </w:pPr>
-      <w:r>
-        <w:rPr>
-          <w:rFonts w:ascii="Times New Roman" w:hAnsi="Times New Roman" w:cs="Times New Roman"/>
-          <w:noProof/>
-          <w:sz w:val="28"/>
-          <w:szCs w:val="28"/>
-          <w:lang w:eastAsia="ru-RU"/>
-        </w:rPr>
-        <w:t>Сколько студентов Вашей группы собираются п</w:t>
-      </w:r>
-      <w:r>
-        <w:rPr>
-          <w:rFonts w:ascii="Times New Roman" w:hAnsi="Times New Roman" w:cs="Times New Roman"/>
-          <w:noProof/>
-          <w:sz w:val="28"/>
-          <w:szCs w:val="28"/>
-          <w:lang w:eastAsia="ru-RU"/>
-        </w:rPr>
-        <w:t xml:space="preserve">оступить </w:t>
+          <w:bCs/>
+          <w:noProof/>
+          <w:sz w:val="28"/>
+          <w:szCs w:val="28"/>
+          <w:lang w:eastAsia="ru-RU"/>
+        </w:rPr>
+      </w:pPr>
+      <w:r>
+        <w:rPr>
+          <w:rFonts w:ascii="Times New Roman" w:hAnsi="Times New Roman" w:cs="Times New Roman"/>
+          <w:noProof/>
+          <w:sz w:val="28"/>
+          <w:szCs w:val="28"/>
+          <w:lang w:eastAsia="ru-RU"/>
+        </w:rPr>
+        <w:t xml:space="preserve">Сколько студентов Вашей группы собираются поступить </w:t>
       </w:r>
       <w:r>
         <w:rPr>
@@ -875,181 +1060,79 @@
           <w:szCs w:val="28"/>
           <w:lang w:eastAsia="ru-RU"/>
         </w:rPr>
-        <w:t xml:space="preserve"> </w:t>
-      </w:r>
-      <w:r>
-        <w:rPr>
-          <w:rFonts w:ascii="Times New Roman" w:hAnsi="Times New Roman" w:cs="Times New Roman"/>
-          <w:noProof/>
-          <w:sz w:val="28"/>
-          <w:szCs w:val="28"/>
-          <w:highlight w:val="red"/>
-          <w:lang w:eastAsia="ru-RU"/>
-        </w:rPr>
-        <w:t xml:space="preserve">-  </w:t>
-      </w:r>
-      <w:r>
-        <w:rPr>
-          <w:rFonts w:ascii="Times New Roman" w:hAnsi="Times New Roman" w:cs="Times New Roman"/>
-          <w:noProof/>
-          <w:sz w:val="28"/>
-          <w:szCs w:val="28"/>
-          <w:highlight w:val="red"/>
+        <w:t xml:space="preserve"> -  </w:t>
+      </w:r>
+      <w:r>
+        <w:rPr>
+          <w:rFonts w:ascii="Times New Roman" w:hAnsi="Times New Roman" w:cs="Times New Roman"/>
+          <w:noProof/>
+          <w:sz w:val="28"/>
+          <w:szCs w:val="28"/>
           <w:u w:val="single"/>
           <w:lang w:eastAsia="ru-RU"/>
         </w:rPr>
-        <w:t>2</w:t>
+        <w:t>0</w:t>
       </w:r>
     </w:p>
     <w:p>
       <w:pPr>
         <w:pStyle w:val="ad"/>
-        <w:numPr>
-          <w:ilvl w:val="1"/>
-          <w:numId w:val="2"/>
-        </w:numPr>
-        <w:spacing w:line="360" w:lineRule="auto"/>
-        <w:ind w:left="1843" w:hanging="709"/>
-        <w:rPr>
-          <w:rFonts w:ascii="Times New Roman" w:hAnsi="Times New Roman" w:cs="Times New Roman"/>
-          <w:noProof/>
-          <w:color w:val="000000" w:themeColor="text1"/>
-          <w:sz w:val="28"/>
-          <w:szCs w:val="28"/>
-          <w:highlight w:val="red"/>
+        <w:spacing w:line="360" w:lineRule="auto"/>
+        <w:ind w:left="450"/>
+        <w:rPr>
+          <w:rFonts w:ascii="Times New Roman" w:hAnsi="Times New Roman" w:cs="Times New Roman"/>
+          <w:bCs/>
+          <w:noProof/>
+          <w:sz w:val="28"/>
+          <w:szCs w:val="28"/>
+          <w:lang w:eastAsia="ru-RU"/>
+        </w:rPr>
+      </w:pPr>
+    </w:p>
+    <w:p>
+      <w:pPr>
+        <w:spacing w:line="360" w:lineRule="auto"/>
+        <w:rPr>
+          <w:rFonts w:ascii="Times New Roman" w:hAnsi="Times New Roman" w:cs="Times New Roman"/>
+          <w:bCs/>
+          <w:noProof/>
+          <w:sz w:val="28"/>
+          <w:szCs w:val="28"/>
+          <w:lang w:eastAsia="ru-RU"/>
+        </w:rPr>
+      </w:pPr>
+      <w:r>
+        <w:rPr>
+          <w:rFonts w:ascii="Times New Roman" w:hAnsi="Times New Roman" w:cs="Times New Roman"/>
+          <w:noProof/>
+          <w:sz w:val="28"/>
+          <w:szCs w:val="28"/>
           <w:u w:val="single"/>
           <w:lang w:eastAsia="ru-RU"/>
         </w:rPr>
-      </w:pPr>
-      <w:r>
-        <w:rPr>
-          <w:rFonts w:ascii="Times New Roman" w:hAnsi="Times New Roman" w:cs="Times New Roman"/>
-          <w:noProof/>
-          <w:color w:val="000000" w:themeColor="text1"/>
-          <w:sz w:val="28"/>
-          <w:szCs w:val="28"/>
-          <w:highlight w:val="red"/>
-          <w:lang w:eastAsia="ru-RU"/>
-        </w:rPr>
-        <w:t>для продолжения профессионального обучения</w:t>
-      </w:r>
-      <w:r>
-        <w:rPr>
-          <w:rFonts w:ascii="Times New Roman" w:hAnsi="Times New Roman" w:cs="Times New Roman"/>
-          <w:noProof/>
-          <w:color w:val="000000" w:themeColor="text1"/>
-          <w:sz w:val="28"/>
-          <w:szCs w:val="28"/>
-          <w:highlight w:val="red"/>
-          <w:lang w:eastAsia="ru-RU"/>
-        </w:rPr>
-        <w:t xml:space="preserve"> -</w:t>
-      </w:r>
-      <w:r>
-        <w:rPr>
-          <w:rFonts w:ascii="Times New Roman" w:hAnsi="Times New Roman" w:cs="Times New Roman"/>
-          <w:noProof/>
-          <w:color w:val="000000" w:themeColor="text1"/>
-          <w:sz w:val="28"/>
-          <w:szCs w:val="28"/>
-          <w:highlight w:val="red"/>
-          <w:lang w:eastAsia="ru-RU"/>
-        </w:rPr>
-        <w:t xml:space="preserve"> </w:t>
-      </w:r>
-      <w:r>
-        <w:rPr>
-          <w:rFonts w:ascii="Times New Roman" w:hAnsi="Times New Roman" w:cs="Times New Roman"/>
-          <w:noProof/>
-          <w:color w:val="000000" w:themeColor="text1"/>
-          <w:sz w:val="28"/>
-          <w:szCs w:val="28"/>
-          <w:highlight w:val="red"/>
-          <w:lang w:eastAsia="ru-RU"/>
-        </w:rPr>
-        <w:t xml:space="preserve"> </w:t>
-      </w:r>
-      <w:r>
-        <w:rPr>
-          <w:rFonts w:ascii="Times New Roman" w:hAnsi="Times New Roman" w:cs="Times New Roman"/>
-          <w:noProof/>
-          <w:color w:val="000000" w:themeColor="text1"/>
-          <w:sz w:val="28"/>
-          <w:szCs w:val="28"/>
-          <w:highlight w:val="red"/>
+        <w:t>апр</w:t>
+      </w:r>
+      <w:r>
+        <w:rPr>
+          <w:rFonts w:ascii="Times New Roman" w:hAnsi="Times New Roman" w:cs="Times New Roman"/>
+          <w:noProof/>
+          <w:sz w:val="28"/>
+          <w:szCs w:val="28"/>
           <w:u w:val="single"/>
           <w:lang w:eastAsia="ru-RU"/>
         </w:rPr>
-        <w:t>1</w:t>
-      </w:r>
-    </w:p>
-    <w:p>
-      <w:pPr>
-        <w:pStyle w:val="ad"/>
-        <w:numPr>
-          <w:ilvl w:val="1"/>
-          <w:numId w:val="2"/>
-        </w:numPr>
-        <w:spacing w:line="360" w:lineRule="auto"/>
-        <w:ind w:left="1843" w:hanging="709"/>
-        <w:rPr>
-          <w:rFonts w:ascii="Times New Roman" w:hAnsi="Times New Roman" w:cs="Times New Roman"/>
-          <w:bCs/>
-          <w:noProof/>
-          <w:sz w:val="28"/>
-          <w:szCs w:val="28"/>
-          <w:highlight w:val="red"/>
-          <w:lang w:eastAsia="ru-RU"/>
-        </w:rPr>
-      </w:pPr>
-      <w:r>
-        <w:rPr>
-          <w:rFonts w:ascii="Times New Roman" w:hAnsi="Times New Roman" w:cs="Times New Roman"/>
-          <w:bCs/>
-          <w:noProof/>
-          <w:sz w:val="28"/>
-          <w:szCs w:val="28"/>
-          <w:highlight w:val="red"/>
-          <w:lang w:eastAsia="ru-RU"/>
-        </w:rPr>
-        <w:t>для получения другого образования</w:t>
-      </w:r>
-      <w:r>
-        <w:rPr>
-          <w:rFonts w:ascii="Times New Roman" w:hAnsi="Times New Roman" w:cs="Times New Roman"/>
-          <w:bCs/>
-          <w:noProof/>
-          <w:sz w:val="28"/>
-          <w:szCs w:val="28"/>
-          <w:highlight w:val="red"/>
-          <w:lang w:eastAsia="ru-RU"/>
-        </w:rPr>
-        <w:t xml:space="preserve"> </w:t>
-      </w:r>
-      <w:r>
-        <w:rPr>
-          <w:rFonts w:ascii="Times New Roman" w:hAnsi="Times New Roman" w:cs="Times New Roman"/>
-          <w:bCs/>
-          <w:noProof/>
-          <w:sz w:val="28"/>
-          <w:szCs w:val="28"/>
-          <w:highlight w:val="red"/>
-          <w:lang w:eastAsia="ru-RU"/>
-        </w:rPr>
-        <w:t xml:space="preserve">-  </w:t>
-      </w:r>
-      <w:r>
-        <w:rPr>
-          <w:rFonts w:ascii="Times New Roman" w:hAnsi="Times New Roman" w:cs="Times New Roman"/>
-          <w:bCs/>
-          <w:noProof/>
-          <w:sz w:val="28"/>
-          <w:szCs w:val="28"/>
-          <w:highlight w:val="red"/>
+        <w:t>аываываываываыаы</w:t>
+      </w:r>
+      <w:r>
+        <w:rPr>
+          <w:rFonts w:ascii="Times New Roman" w:hAnsi="Times New Roman" w:cs="Times New Roman"/>
+          <w:noProof/>
+          <w:sz w:val="28"/>
+          <w:szCs w:val="28"/>
           <w:u w:val="single"/>
           <w:lang w:eastAsia="ru-RU"/>
         </w:rPr>
-        <w:t>1</w:t>
+        <w:t>оаораор</w:t>
       </w:r>
     </w:p>
     <w:p>
@@ -1136,17 +1219,15 @@
           <w:noProof/>
           <w:sz w:val="28"/>
           <w:szCs w:val="28"/>
-          <w:highlight w:val="red"/>
-          <w:lang w:eastAsia="ru-RU"/>
-        </w:rPr>
-      </w:pPr>
-      <w:r>
-        <w:rPr>
-          <w:rFonts w:ascii="Times New Roman" w:hAnsi="Times New Roman" w:cs="Times New Roman"/>
-          <w:noProof/>
-          <w:sz w:val="28"/>
-          <w:szCs w:val="28"/>
-          <w:highlight w:val="red"/>
+          <w:lang w:eastAsia="ru-RU"/>
+        </w:rPr>
+      </w:pPr>
+      <w:r>
+        <w:rPr>
+          <w:rFonts w:ascii="Times New Roman" w:hAnsi="Times New Roman" w:cs="Times New Roman"/>
+          <w:noProof/>
+          <w:sz w:val="28"/>
+          <w:szCs w:val="28"/>
           <w:lang w:eastAsia="ru-RU"/>
         </w:rPr>
         <w:t>с</w:t>
@@ -1157,7 +1238,6 @@
           <w:noProof/>
           <w:sz w:val="28"/>
           <w:szCs w:val="28"/>
-          <w:highlight w:val="red"/>
           <w:lang w:eastAsia="ru-RU"/>
         </w:rPr>
         <w:t>лужба в армии по призыву</w:t>
@@ -1168,7 +1248,6 @@
           <w:noProof/>
           <w:sz w:val="28"/>
           <w:szCs w:val="28"/>
-          <w:highlight w:val="red"/>
           <w:lang w:eastAsia="ru-RU"/>
         </w:rPr>
         <w:t xml:space="preserve">  - </w:t>
@@ -1179,7 +1258,6 @@
           <w:noProof/>
           <w:sz w:val="28"/>
           <w:szCs w:val="28"/>
-          <w:highlight w:val="red"/>
           <w:u w:val="single"/>
           <w:lang w:eastAsia="ru-RU"/>
         </w:rPr>
@@ -1204,17 +1282,15 @@
           <w:noProof/>
           <w:sz w:val="28"/>
           <w:szCs w:val="28"/>
-          <w:highlight w:val="red"/>
-          <w:lang w:eastAsia="ru-RU"/>
-        </w:rPr>
-      </w:pPr>
-      <w:r>
-        <w:rPr>
-          <w:rFonts w:ascii="Times New Roman" w:hAnsi="Times New Roman" w:cs="Times New Roman"/>
-          <w:noProof/>
-          <w:sz w:val="28"/>
-          <w:szCs w:val="28"/>
-          <w:highlight w:val="red"/>
+          <w:lang w:eastAsia="ru-RU"/>
+        </w:rPr>
+      </w:pPr>
+      <w:r>
+        <w:rPr>
+          <w:rFonts w:ascii="Times New Roman" w:hAnsi="Times New Roman" w:cs="Times New Roman"/>
+          <w:noProof/>
+          <w:sz w:val="28"/>
+          <w:szCs w:val="28"/>
           <w:lang w:eastAsia="ru-RU"/>
         </w:rPr>
         <w:t>служба в армии на контрактной основе, в органах внутренних дел, Государственной противопожарной службе, органах по контролю за оборотом наркотических средств и психотропных веществ, учреждениях и органах уголовно-исполнительной системы, войсках национальной гвардии Российской Федерации, органах принудительного исполнения Российской Федерации</w:t>
@@ -2041,7 +2117,6 @@
           <w:szCs w:val="28"/>
           <w:lang w:eastAsia="ru-RU"/>
         </w:rPr>
-        <w:lastRenderedPageBreak/>
         <w:t xml:space="preserve"> </w:t>
       </w:r>
       <w:r>
@@ -2501,6 +2576,7 @@
           <w:szCs w:val="28"/>
           <w:lang w:eastAsia="ru-RU"/>
         </w:rPr>
+        <w:lastRenderedPageBreak/>
         <w:t>отрасли электротехнической промышленности</w:t>
       </w:r>
       <w:r>
@@ -4401,7 +4477,7 @@
 </file>
 
 <file path=customXml/itemProps1.xml><?xml version="1.0" encoding="utf-8"?>
-<ds:datastoreItem xmlns:ds="http://schemas.openxmlformats.org/officeDocument/2006/customXml" ds:itemID="{DF04C7C4-D705-4D80-BB3B-2CB9049DDAAB}">
+<ds:datastoreItem xmlns:ds="http://schemas.openxmlformats.org/officeDocument/2006/customXml" ds:itemID="{C5A991E4-3F13-4067-AC33-350A63BC76DC}">
   <ds:schemaRefs>
     <ds:schemaRef ds:uri="http://schemas.openxmlformats.org/officeDocument/2006/bibliography"/>
   </ds:schemaRefs>

</xml_diff>

<commit_message>
AutoCommit_23 апреля 2024 г. 10:34:02_SibNout2023
</commit_message>
<xml_diff>
--- a/Левак/_Анкета/__4ПКС_220_Сводная_анкета_класного_руководителя.docx
+++ b/Левак/_Анкета/__4ПКС_220_Сводная_анкета_класного_руководителя.docx
@@ -951,8 +951,6 @@
         </w:rPr>
         <w:t xml:space="preserve"> </w:t>
       </w:r>
-      <w:bookmarkStart w:id="0" w:name="_GoBack"/>
-      <w:bookmarkEnd w:id="0"/>
       <w:r>
         <w:rPr>
           <w:rFonts w:ascii="Times New Roman" w:hAnsi="Times New Roman" w:cs="Times New Roman"/>
@@ -1076,9 +1074,16 @@
     </w:p>
     <w:p>
       <w:pPr>
-        <w:pStyle w:val="ad"/>
-        <w:spacing w:line="360" w:lineRule="auto"/>
-        <w:ind w:left="450"/>
+        <w:spacing w:line="360" w:lineRule="auto"/>
+        <w:rPr>
+          <w:rFonts w:ascii="Times New Roman" w:hAnsi="Times New Roman" w:cs="Times New Roman"/>
+          <w:noProof/>
+          <w:sz w:val="28"/>
+          <w:szCs w:val="28"/>
+          <w:lang w:eastAsia="ru-RU"/>
+        </w:rPr>
+      </w:pPr>
+      <w:r>
         <w:rPr>
           <w:rFonts w:ascii="Times New Roman" w:hAnsi="Times New Roman" w:cs="Times New Roman"/>
           <w:bCs/>
@@ -1087,11 +1092,9 @@
           <w:szCs w:val="28"/>
           <w:lang w:eastAsia="ru-RU"/>
         </w:rPr>
-      </w:pPr>
-    </w:p>
-    <w:p>
-      <w:pPr>
-        <w:spacing w:line="360" w:lineRule="auto"/>
+        <w:t>Буробина Елизавета Олеговна - для продолжения профессионального обучения</w:t>
+      </w:r>
+      <w:r>
         <w:rPr>
           <w:rFonts w:ascii="Times New Roman" w:hAnsi="Times New Roman" w:cs="Times New Roman"/>
           <w:bCs/>
@@ -1100,40 +1103,96 @@
           <w:szCs w:val="28"/>
           <w:lang w:eastAsia="ru-RU"/>
         </w:rPr>
-      </w:pPr>
-      <w:r>
-        <w:rPr>
-          <w:rFonts w:ascii="Times New Roman" w:hAnsi="Times New Roman" w:cs="Times New Roman"/>
-          <w:noProof/>
-          <w:sz w:val="28"/>
-          <w:szCs w:val="28"/>
-          <w:u w:val="single"/>
-          <w:lang w:eastAsia="ru-RU"/>
-        </w:rPr>
-        <w:t>апр</w:t>
-      </w:r>
-      <w:r>
-        <w:rPr>
-          <w:rFonts w:ascii="Times New Roman" w:hAnsi="Times New Roman" w:cs="Times New Roman"/>
-          <w:noProof/>
-          <w:sz w:val="28"/>
-          <w:szCs w:val="28"/>
-          <w:u w:val="single"/>
-          <w:lang w:eastAsia="ru-RU"/>
-        </w:rPr>
-        <w:t>аываываываываыаы</w:t>
-      </w:r>
-      <w:r>
-        <w:rPr>
-          <w:rFonts w:ascii="Times New Roman" w:hAnsi="Times New Roman" w:cs="Times New Roman"/>
-          <w:noProof/>
-          <w:sz w:val="28"/>
-          <w:szCs w:val="28"/>
-          <w:u w:val="single"/>
-          <w:lang w:eastAsia="ru-RU"/>
-        </w:rPr>
-        <w:t>оаораор</w:t>
-      </w:r>
+        <w:br/>
+      </w:r>
+      <w:r>
+        <w:rPr>
+          <w:rFonts w:ascii="Times New Roman" w:hAnsi="Times New Roman" w:cs="Times New Roman"/>
+          <w:bCs/>
+          <w:noProof/>
+          <w:sz w:val="28"/>
+          <w:szCs w:val="28"/>
+          <w:lang w:eastAsia="ru-RU"/>
+        </w:rPr>
+        <w:t>Савосин Николай Дмитриевич - для получения другого образования</w:t>
+      </w:r>
+      <w:r>
+        <w:rPr>
+          <w:rFonts w:ascii="Times New Roman" w:hAnsi="Times New Roman" w:cs="Times New Roman"/>
+          <w:bCs/>
+          <w:noProof/>
+          <w:sz w:val="28"/>
+          <w:szCs w:val="28"/>
+          <w:lang w:eastAsia="ru-RU"/>
+        </w:rPr>
+        <w:br/>
+      </w:r>
+      <w:r>
+        <w:rPr>
+          <w:rFonts w:ascii="Times New Roman" w:hAnsi="Times New Roman" w:cs="Times New Roman"/>
+          <w:bCs/>
+          <w:noProof/>
+          <w:sz w:val="28"/>
+          <w:szCs w:val="28"/>
+          <w:lang w:eastAsia="ru-RU"/>
+        </w:rPr>
+        <w:t>Чернягова Елизавета Алексеевна - для получения другого образования</w:t>
+      </w:r>
+      <w:r>
+        <w:rPr>
+          <w:rFonts w:ascii="Times New Roman" w:hAnsi="Times New Roman" w:cs="Times New Roman"/>
+          <w:noProof/>
+          <w:sz w:val="28"/>
+          <w:szCs w:val="28"/>
+          <w:lang w:eastAsia="ru-RU"/>
+        </w:rPr>
+        <w:t xml:space="preserve">Сколько студентов Вашей группы собираются поступить на </w:t>
+      </w:r>
+      <w:r>
+        <w:rPr>
+          <w:rFonts w:ascii="Times New Roman" w:hAnsi="Times New Roman" w:cs="Times New Roman"/>
+          <w:noProof/>
+          <w:sz w:val="28"/>
+          <w:szCs w:val="28"/>
+          <w:lang w:eastAsia="ru-RU"/>
+        </w:rPr>
+        <w:t>Служ</w:t>
+      </w:r>
+      <w:r>
+        <w:rPr>
+          <w:rFonts w:ascii="Times New Roman" w:hAnsi="Times New Roman" w:cs="Times New Roman"/>
+          <w:noProof/>
+          <w:sz w:val="28"/>
+          <w:szCs w:val="28"/>
+          <w:lang w:eastAsia="ru-RU"/>
+        </w:rPr>
+        <w:t>бу в армию</w:t>
+      </w:r>
+    </w:p>
+    <w:p>
+      <w:pPr>
+        <w:spacing w:line="360" w:lineRule="auto"/>
+        <w:rPr>
+          <w:rFonts w:ascii="Times New Roman" w:hAnsi="Times New Roman" w:cs="Times New Roman"/>
+          <w:bCs/>
+          <w:noProof/>
+          <w:sz w:val="28"/>
+          <w:szCs w:val="28"/>
+          <w:lang w:eastAsia="ru-RU"/>
+        </w:rPr>
+      </w:pPr>
+      <w:r>
+        <w:rPr>
+          <w:rFonts w:ascii="Times New Roman" w:hAnsi="Times New Roman" w:cs="Times New Roman"/>
+          <w:noProof/>
+          <w:sz w:val="28"/>
+          <w:szCs w:val="28"/>
+          <w:lang w:eastAsia="ru-RU"/>
+        </w:rPr>
+        <w:t>Больше никто не заполнял эту графу</w:t>
+      </w:r>
+      <w:bookmarkStart w:id="0" w:name="_GoBack"/>
+      <w:bookmarkEnd w:id="0"/>
     </w:p>
     <w:p>
       <w:pPr>
@@ -1142,64 +1201,429 @@
           <w:ilvl w:val="0"/>
           <w:numId w:val="2"/>
         </w:numPr>
-        <w:spacing w:line="360" w:lineRule="auto"/>
-        <w:rPr>
-          <w:rFonts w:ascii="Times New Roman" w:hAnsi="Times New Roman" w:cs="Times New Roman"/>
-          <w:noProof/>
-          <w:sz w:val="28"/>
-          <w:szCs w:val="28"/>
-          <w:lang w:eastAsia="ru-RU"/>
-        </w:rPr>
-      </w:pPr>
-      <w:r>
-        <w:rPr>
-          <w:rFonts w:ascii="Times New Roman" w:hAnsi="Times New Roman" w:cs="Times New Roman"/>
-          <w:noProof/>
-          <w:sz w:val="28"/>
-          <w:szCs w:val="28"/>
-          <w:lang w:eastAsia="ru-RU"/>
-        </w:rPr>
-        <w:t>Сколько студентов Вашей группы собираются п</w:t>
-      </w:r>
-      <w:r>
-        <w:rPr>
-          <w:rFonts w:ascii="Times New Roman" w:hAnsi="Times New Roman" w:cs="Times New Roman"/>
-          <w:noProof/>
-          <w:sz w:val="28"/>
-          <w:szCs w:val="28"/>
-          <w:lang w:eastAsia="ru-RU"/>
-        </w:rPr>
-        <w:t xml:space="preserve">оступить </w:t>
-      </w:r>
-      <w:r>
-        <w:rPr>
-          <w:rFonts w:ascii="Times New Roman" w:hAnsi="Times New Roman" w:cs="Times New Roman"/>
-          <w:noProof/>
-          <w:sz w:val="28"/>
-          <w:szCs w:val="28"/>
-          <w:lang w:eastAsia="ru-RU"/>
-        </w:rPr>
-        <w:t xml:space="preserve">на </w:t>
-      </w:r>
-      <w:r>
-        <w:rPr>
-          <w:rFonts w:ascii="Times New Roman" w:hAnsi="Times New Roman" w:cs="Times New Roman"/>
-          <w:noProof/>
-          <w:sz w:val="28"/>
-          <w:szCs w:val="28"/>
-          <w:lang w:eastAsia="ru-RU"/>
-        </w:rPr>
-        <w:t>Служ</w:t>
-      </w:r>
-      <w:r>
-        <w:rPr>
-          <w:rFonts w:ascii="Times New Roman" w:hAnsi="Times New Roman" w:cs="Times New Roman"/>
-          <w:noProof/>
-          <w:sz w:val="28"/>
-          <w:szCs w:val="28"/>
-          <w:lang w:eastAsia="ru-RU"/>
-        </w:rPr>
-        <w:t>бу в армию</w:t>
+        <w:tabs>
+          <w:tab w:val="left" w:pos="1134"/>
+        </w:tabs>
+        <w:spacing w:line="360" w:lineRule="auto"/>
+        <w:rPr>
+          <w:rFonts w:ascii="Times New Roman" w:hAnsi="Times New Roman" w:cs="Times New Roman"/>
+          <w:noProof/>
+          <w:sz w:val="28"/>
+          <w:szCs w:val="28"/>
+          <w:lang w:eastAsia="ru-RU"/>
+        </w:rPr>
+      </w:pPr>
+      <w:r>
+        <w:rPr>
+          <w:rFonts w:ascii="Times New Roman" w:hAnsi="Times New Roman" w:cs="Times New Roman"/>
+          <w:noProof/>
+          <w:sz w:val="28"/>
+          <w:szCs w:val="28"/>
+          <w:lang w:eastAsia="ru-RU"/>
+        </w:rPr>
+        <w:t>с</w:t>
+      </w:r>
+      <w:r>
+        <w:rPr>
+          <w:rFonts w:ascii="Times New Roman" w:hAnsi="Times New Roman" w:cs="Times New Roman"/>
+          <w:noProof/>
+          <w:sz w:val="28"/>
+          <w:szCs w:val="28"/>
+          <w:lang w:eastAsia="ru-RU"/>
+        </w:rPr>
+        <w:t>лужба в армии по призыву</w:t>
+      </w:r>
+      <w:r>
+        <w:rPr>
+          <w:rFonts w:ascii="Times New Roman" w:hAnsi="Times New Roman" w:cs="Times New Roman"/>
+          <w:noProof/>
+          <w:sz w:val="28"/>
+          <w:szCs w:val="28"/>
+          <w:lang w:eastAsia="ru-RU"/>
+        </w:rPr>
+        <w:t xml:space="preserve">  - </w:t>
+      </w:r>
+      <w:r>
+        <w:rPr>
+          <w:rFonts w:ascii="Times New Roman" w:hAnsi="Times New Roman" w:cs="Times New Roman"/>
+          <w:noProof/>
+          <w:sz w:val="28"/>
+          <w:szCs w:val="28"/>
+          <w:u w:val="single"/>
+          <w:lang w:eastAsia="ru-RU"/>
+        </w:rPr>
+        <w:t>10</w:t>
+      </w:r>
+    </w:p>
+    <w:p>
+      <w:pPr>
+        <w:pStyle w:val="ad"/>
+        <w:numPr>
+          <w:ilvl w:val="0"/>
+          <w:numId w:val="2"/>
+        </w:numPr>
+        <w:tabs>
+          <w:tab w:val="left" w:pos="1134"/>
+        </w:tabs>
+        <w:spacing w:line="360" w:lineRule="auto"/>
+        <w:jc w:val="both"/>
+        <w:rPr>
+          <w:rFonts w:ascii="Times New Roman" w:hAnsi="Times New Roman" w:cs="Times New Roman"/>
+          <w:noProof/>
+          <w:sz w:val="28"/>
+          <w:szCs w:val="28"/>
+          <w:lang w:eastAsia="ru-RU"/>
+        </w:rPr>
+      </w:pPr>
+      <w:r>
+        <w:rPr>
+          <w:rFonts w:ascii="Times New Roman" w:hAnsi="Times New Roman" w:cs="Times New Roman"/>
+          <w:noProof/>
+          <w:sz w:val="28"/>
+          <w:szCs w:val="28"/>
+          <w:lang w:eastAsia="ru-RU"/>
+        </w:rPr>
+        <w:t>служба в армии на контрактной основе, в органах внутренних дел, Государственной противопожарной службе, органах по контролю за оборотом наркотических средств и психотропных веществ, учреждениях и органах уголовно-исполнительной системы, войсках национальной гвардии Российской Федерации, органах принудительного исполнения Российской Федерации</w:t>
+      </w:r>
+    </w:p>
+    <w:p>
+      <w:pPr>
+        <w:pStyle w:val="ad"/>
+        <w:numPr>
+          <w:ilvl w:val="0"/>
+          <w:numId w:val="2"/>
+        </w:numPr>
+        <w:spacing w:line="360" w:lineRule="auto"/>
+        <w:rPr>
+          <w:rFonts w:ascii="Times New Roman" w:hAnsi="Times New Roman" w:cs="Times New Roman"/>
+          <w:noProof/>
+          <w:sz w:val="28"/>
+          <w:szCs w:val="28"/>
+          <w:u w:val="single"/>
+          <w:lang w:eastAsia="ru-RU"/>
+        </w:rPr>
+      </w:pPr>
+      <w:r>
+        <w:rPr>
+          <w:rFonts w:ascii="Times New Roman" w:hAnsi="Times New Roman" w:cs="Times New Roman"/>
+          <w:noProof/>
+          <w:sz w:val="28"/>
+          <w:szCs w:val="28"/>
+          <w:lang w:eastAsia="ru-RU"/>
+        </w:rPr>
+        <w:t>Сколько студентов Вашей группы собираются остаться р</w:t>
+      </w:r>
+      <w:r>
+        <w:rPr>
+          <w:rFonts w:ascii="Times New Roman" w:hAnsi="Times New Roman" w:cs="Times New Roman"/>
+          <w:noProof/>
+          <w:sz w:val="28"/>
+          <w:szCs w:val="28"/>
+          <w:lang w:eastAsia="ru-RU"/>
+        </w:rPr>
+        <w:t>аботать по месту прохождения практики</w:t>
+      </w:r>
+      <w:r>
+        <w:rPr>
+          <w:rFonts w:ascii="Times New Roman" w:hAnsi="Times New Roman" w:cs="Times New Roman"/>
+          <w:noProof/>
+          <w:sz w:val="28"/>
+          <w:szCs w:val="28"/>
+          <w:lang w:eastAsia="ru-RU"/>
+        </w:rPr>
+        <w:t xml:space="preserve"> </w:t>
+      </w:r>
+      <w:r>
+        <w:rPr>
+          <w:rFonts w:ascii="Times New Roman" w:hAnsi="Times New Roman" w:cs="Times New Roman"/>
+          <w:noProof/>
+          <w:sz w:val="28"/>
+          <w:szCs w:val="28"/>
+          <w:highlight w:val="red"/>
+          <w:lang w:eastAsia="ru-RU"/>
+        </w:rPr>
+        <w:t>-</w:t>
+      </w:r>
+      <w:r>
+        <w:rPr>
+          <w:rFonts w:ascii="Times New Roman" w:hAnsi="Times New Roman" w:cs="Times New Roman"/>
+          <w:noProof/>
+          <w:sz w:val="28"/>
+          <w:szCs w:val="28"/>
+          <w:highlight w:val="red"/>
+          <w:lang w:eastAsia="ru-RU"/>
+        </w:rPr>
+        <w:t xml:space="preserve"> </w:t>
+      </w:r>
+      <w:r>
+        <w:rPr>
+          <w:rFonts w:ascii="Times New Roman" w:hAnsi="Times New Roman" w:cs="Times New Roman"/>
+          <w:noProof/>
+          <w:sz w:val="28"/>
+          <w:szCs w:val="28"/>
+          <w:highlight w:val="red"/>
+          <w:u w:val="single"/>
+          <w:lang w:eastAsia="ru-RU"/>
+        </w:rPr>
+        <w:t>1</w:t>
+      </w:r>
+    </w:p>
+    <w:p>
+      <w:pPr>
+        <w:pStyle w:val="ad"/>
+        <w:numPr>
+          <w:ilvl w:val="0"/>
+          <w:numId w:val="2"/>
+        </w:numPr>
+        <w:spacing w:line="360" w:lineRule="auto"/>
+        <w:rPr>
+          <w:rFonts w:ascii="Times New Roman" w:hAnsi="Times New Roman" w:cs="Times New Roman"/>
+          <w:noProof/>
+          <w:sz w:val="28"/>
+          <w:szCs w:val="28"/>
+          <w:lang w:eastAsia="ru-RU"/>
+        </w:rPr>
+      </w:pPr>
+      <w:r>
+        <w:rPr>
+          <w:rFonts w:ascii="Times New Roman" w:hAnsi="Times New Roman" w:cs="Times New Roman"/>
+          <w:noProof/>
+          <w:sz w:val="28"/>
+          <w:szCs w:val="28"/>
+          <w:lang w:eastAsia="ru-RU"/>
+        </w:rPr>
+        <w:t>Сколько студентов Вашей группы собираются р</w:t>
+      </w:r>
+      <w:r>
+        <w:rPr>
+          <w:rFonts w:ascii="Times New Roman" w:hAnsi="Times New Roman" w:cs="Times New Roman"/>
+          <w:noProof/>
+          <w:sz w:val="28"/>
+          <w:szCs w:val="28"/>
+          <w:lang w:eastAsia="ru-RU"/>
+        </w:rPr>
+        <w:t>аботать по специальности</w:t>
+      </w:r>
+      <w:r>
+        <w:rPr>
+          <w:rFonts w:ascii="Times New Roman" w:hAnsi="Times New Roman" w:cs="Times New Roman"/>
+          <w:noProof/>
+          <w:sz w:val="28"/>
+          <w:szCs w:val="28"/>
+          <w:lang w:eastAsia="ru-RU"/>
+        </w:rPr>
+        <w:t xml:space="preserve"> </w:t>
+      </w:r>
+      <w:r>
+        <w:rPr>
+          <w:rFonts w:ascii="Times New Roman" w:hAnsi="Times New Roman" w:cs="Times New Roman"/>
+          <w:noProof/>
+          <w:sz w:val="28"/>
+          <w:szCs w:val="28"/>
+          <w:highlight w:val="red"/>
+          <w:lang w:eastAsia="ru-RU"/>
+        </w:rPr>
+        <w:t xml:space="preserve">- </w:t>
+      </w:r>
+      <w:r>
+        <w:rPr>
+          <w:rFonts w:ascii="Times New Roman" w:hAnsi="Times New Roman" w:cs="Times New Roman"/>
+          <w:noProof/>
+          <w:sz w:val="28"/>
+          <w:szCs w:val="28"/>
+          <w:highlight w:val="red"/>
+          <w:lang w:eastAsia="ru-RU"/>
+        </w:rPr>
+        <w:t xml:space="preserve"> </w:t>
+      </w:r>
+      <w:r>
+        <w:rPr>
+          <w:rFonts w:ascii="Times New Roman" w:hAnsi="Times New Roman" w:cs="Times New Roman"/>
+          <w:noProof/>
+          <w:sz w:val="28"/>
+          <w:szCs w:val="28"/>
+          <w:highlight w:val="red"/>
+          <w:u w:val="single"/>
+          <w:lang w:eastAsia="ru-RU"/>
+        </w:rPr>
+        <w:t>13</w:t>
+      </w:r>
+    </w:p>
+    <w:p>
+      <w:pPr>
+        <w:pStyle w:val="ad"/>
+        <w:numPr>
+          <w:ilvl w:val="0"/>
+          <w:numId w:val="2"/>
+        </w:numPr>
+        <w:spacing w:line="360" w:lineRule="auto"/>
+        <w:rPr>
+          <w:rFonts w:ascii="Times New Roman" w:hAnsi="Times New Roman" w:cs="Times New Roman"/>
+          <w:noProof/>
+          <w:sz w:val="28"/>
+          <w:szCs w:val="28"/>
+          <w:lang w:eastAsia="ru-RU"/>
+        </w:rPr>
+      </w:pPr>
+      <w:r>
+        <w:rPr>
+          <w:rFonts w:ascii="Times New Roman" w:hAnsi="Times New Roman" w:cs="Times New Roman"/>
+          <w:noProof/>
+          <w:sz w:val="28"/>
+          <w:szCs w:val="28"/>
+          <w:lang w:eastAsia="ru-RU"/>
+        </w:rPr>
+        <w:t>Сколько студентов Вашей группы собираются работать</w:t>
+      </w:r>
+      <w:r>
+        <w:rPr>
+          <w:rFonts w:ascii="Times New Roman" w:hAnsi="Times New Roman" w:cs="Times New Roman"/>
+          <w:noProof/>
+          <w:sz w:val="28"/>
+          <w:szCs w:val="28"/>
+          <w:lang w:eastAsia="ru-RU"/>
+        </w:rPr>
+        <w:t xml:space="preserve"> не по специальности</w:t>
+      </w:r>
+      <w:r>
+        <w:rPr>
+          <w:rFonts w:ascii="Times New Roman" w:hAnsi="Times New Roman" w:cs="Times New Roman"/>
+          <w:noProof/>
+          <w:sz w:val="28"/>
+          <w:szCs w:val="28"/>
+          <w:lang w:eastAsia="ru-RU"/>
+        </w:rPr>
+        <w:t xml:space="preserve"> </w:t>
+      </w:r>
+      <w:r>
+        <w:rPr>
+          <w:rFonts w:ascii="Times New Roman" w:hAnsi="Times New Roman" w:cs="Times New Roman"/>
+          <w:noProof/>
+          <w:sz w:val="28"/>
+          <w:szCs w:val="28"/>
+          <w:highlight w:val="red"/>
+          <w:lang w:eastAsia="ru-RU"/>
+        </w:rPr>
+        <w:t xml:space="preserve">- </w:t>
+      </w:r>
+      <w:r>
+        <w:rPr>
+          <w:rFonts w:ascii="Times New Roman" w:hAnsi="Times New Roman" w:cs="Times New Roman"/>
+          <w:noProof/>
+          <w:sz w:val="28"/>
+          <w:szCs w:val="28"/>
+          <w:highlight w:val="red"/>
+          <w:u w:val="single"/>
+          <w:lang w:eastAsia="ru-RU"/>
+        </w:rPr>
+        <w:t>3</w:t>
+      </w:r>
+    </w:p>
+    <w:p>
+      <w:pPr>
+        <w:pStyle w:val="ad"/>
+        <w:numPr>
+          <w:ilvl w:val="0"/>
+          <w:numId w:val="2"/>
+        </w:numPr>
+        <w:spacing w:line="360" w:lineRule="auto"/>
+        <w:rPr>
+          <w:rFonts w:ascii="Times New Roman" w:hAnsi="Times New Roman" w:cs="Times New Roman"/>
+          <w:noProof/>
+          <w:sz w:val="28"/>
+          <w:szCs w:val="28"/>
+          <w:lang w:eastAsia="ru-RU"/>
+        </w:rPr>
+      </w:pPr>
+      <w:r>
+        <w:rPr>
+          <w:rFonts w:ascii="Times New Roman" w:hAnsi="Times New Roman" w:cs="Times New Roman"/>
+          <w:noProof/>
+          <w:sz w:val="28"/>
+          <w:szCs w:val="28"/>
+          <w:lang w:eastAsia="ru-RU"/>
+        </w:rPr>
+        <w:t xml:space="preserve">Сколько студентов Вашей группы </w:t>
+      </w:r>
+      <w:r>
+        <w:rPr>
+          <w:rFonts w:ascii="Times New Roman" w:hAnsi="Times New Roman" w:cs="Times New Roman"/>
+          <w:sz w:val="28"/>
+          <w:szCs w:val="28"/>
+        </w:rPr>
+        <w:t>работали во время получения образования</w:t>
+      </w:r>
+      <w:r>
+        <w:rPr>
+          <w:rFonts w:ascii="Times New Roman" w:hAnsi="Times New Roman" w:cs="Times New Roman"/>
+          <w:sz w:val="28"/>
+          <w:szCs w:val="28"/>
+        </w:rPr>
+        <w:t xml:space="preserve"> в колледже</w:t>
+      </w:r>
+      <w:r>
+        <w:rPr>
+          <w:rFonts w:ascii="Times New Roman" w:hAnsi="Times New Roman" w:cs="Times New Roman"/>
+          <w:sz w:val="28"/>
+          <w:szCs w:val="28"/>
+        </w:rPr>
+        <w:t xml:space="preserve">, </w:t>
+      </w:r>
+      <w:r>
+        <w:rPr>
+          <w:rFonts w:ascii="Times New Roman" w:hAnsi="Times New Roman" w:cs="Times New Roman"/>
+          <w:sz w:val="28"/>
+          <w:szCs w:val="28"/>
+        </w:rPr>
+        <w:t>и</w:t>
+      </w:r>
+      <w:r>
+        <w:rPr>
+          <w:rFonts w:ascii="Times New Roman" w:hAnsi="Times New Roman" w:cs="Times New Roman"/>
+          <w:sz w:val="28"/>
+          <w:szCs w:val="28"/>
+        </w:rPr>
+        <w:t xml:space="preserve"> была ли связана </w:t>
+      </w:r>
+      <w:r>
+        <w:rPr>
+          <w:rFonts w:ascii="Times New Roman" w:hAnsi="Times New Roman" w:cs="Times New Roman"/>
+          <w:sz w:val="28"/>
+          <w:szCs w:val="28"/>
+        </w:rPr>
+        <w:t xml:space="preserve">их </w:t>
+      </w:r>
+      <w:r>
+        <w:rPr>
+          <w:rFonts w:ascii="Times New Roman" w:hAnsi="Times New Roman" w:cs="Times New Roman"/>
+          <w:sz w:val="28"/>
+          <w:szCs w:val="28"/>
+        </w:rPr>
+        <w:t>работа</w:t>
+      </w:r>
+      <w:r>
+        <w:rPr>
+          <w:rFonts w:ascii="Times New Roman" w:hAnsi="Times New Roman" w:cs="Times New Roman"/>
+          <w:sz w:val="28"/>
+          <w:szCs w:val="28"/>
+        </w:rPr>
+        <w:t xml:space="preserve"> с </w:t>
+      </w:r>
+      <w:r>
+        <w:rPr>
+          <w:rFonts w:ascii="Times New Roman" w:hAnsi="Times New Roman" w:cs="Times New Roman"/>
+          <w:sz w:val="28"/>
+          <w:szCs w:val="28"/>
+        </w:rPr>
+        <w:t>получаемой специальностью</w:t>
+      </w:r>
+      <w:r>
+        <w:rPr>
+          <w:rFonts w:ascii="Times New Roman" w:hAnsi="Times New Roman" w:cs="Times New Roman"/>
+          <w:sz w:val="28"/>
+          <w:szCs w:val="28"/>
+        </w:rPr>
+        <w:t xml:space="preserve">? </w:t>
       </w:r>
     </w:p>
     <w:p>
@@ -1209,59 +1633,63 @@
           <w:ilvl w:val="1"/>
           <w:numId w:val="2"/>
         </w:numPr>
-        <w:tabs>
-          <w:tab w:val="left" w:pos="1134"/>
-        </w:tabs>
-        <w:spacing w:line="360" w:lineRule="auto"/>
-        <w:ind w:left="1843" w:hanging="709"/>
-        <w:rPr>
-          <w:rFonts w:ascii="Times New Roman" w:hAnsi="Times New Roman" w:cs="Times New Roman"/>
-          <w:noProof/>
-          <w:sz w:val="28"/>
-          <w:szCs w:val="28"/>
-          <w:lang w:eastAsia="ru-RU"/>
-        </w:rPr>
-      </w:pPr>
-      <w:r>
-        <w:rPr>
-          <w:rFonts w:ascii="Times New Roman" w:hAnsi="Times New Roman" w:cs="Times New Roman"/>
-          <w:noProof/>
-          <w:sz w:val="28"/>
-          <w:szCs w:val="28"/>
-          <w:lang w:eastAsia="ru-RU"/>
-        </w:rPr>
-        <w:t>с</w:t>
-      </w:r>
-      <w:r>
-        <w:rPr>
-          <w:rFonts w:ascii="Times New Roman" w:hAnsi="Times New Roman" w:cs="Times New Roman"/>
-          <w:noProof/>
-          <w:sz w:val="28"/>
-          <w:szCs w:val="28"/>
-          <w:lang w:eastAsia="ru-RU"/>
-        </w:rPr>
-        <w:t>лужба в армии по призыву</w:t>
-      </w:r>
-      <w:r>
-        <w:rPr>
-          <w:rFonts w:ascii="Times New Roman" w:hAnsi="Times New Roman" w:cs="Times New Roman"/>
-          <w:noProof/>
-          <w:sz w:val="28"/>
-          <w:szCs w:val="28"/>
-          <w:lang w:eastAsia="ru-RU"/>
-        </w:rPr>
-        <w:t xml:space="preserve">  - </w:t>
-      </w:r>
-      <w:r>
-        <w:rPr>
-          <w:rFonts w:ascii="Times New Roman" w:hAnsi="Times New Roman" w:cs="Times New Roman"/>
-          <w:noProof/>
-          <w:sz w:val="28"/>
-          <w:szCs w:val="28"/>
+        <w:spacing w:line="360" w:lineRule="auto"/>
+        <w:rPr>
+          <w:rFonts w:ascii="Times New Roman" w:hAnsi="Times New Roman" w:cs="Times New Roman"/>
+          <w:sz w:val="28"/>
+          <w:szCs w:val="28"/>
+        </w:rPr>
+      </w:pPr>
+      <w:r>
+        <w:rPr>
+          <w:rFonts w:ascii="Times New Roman" w:hAnsi="Times New Roman" w:cs="Times New Roman"/>
+          <w:sz w:val="28"/>
+          <w:szCs w:val="28"/>
+        </w:rPr>
+        <w:t>не работал</w:t>
+      </w:r>
+      <w:r>
+        <w:rPr>
+          <w:rFonts w:ascii="Times New Roman" w:hAnsi="Times New Roman" w:cs="Times New Roman"/>
+          <w:sz w:val="28"/>
+          <w:szCs w:val="28"/>
+        </w:rPr>
+        <w:t>и</w:t>
+      </w:r>
+      <w:r>
+        <w:rPr>
+          <w:rFonts w:ascii="Times New Roman" w:hAnsi="Times New Roman" w:cs="Times New Roman"/>
+          <w:sz w:val="28"/>
+          <w:szCs w:val="28"/>
+        </w:rPr>
+        <w:t xml:space="preserve"> во время учебы</w:t>
+      </w:r>
+      <w:r>
+        <w:rPr>
+          <w:rFonts w:ascii="Times New Roman" w:hAnsi="Times New Roman" w:cs="Times New Roman"/>
+          <w:sz w:val="28"/>
+          <w:szCs w:val="28"/>
+        </w:rPr>
+        <w:t xml:space="preserve"> </w:t>
+      </w:r>
+      <w:r>
+        <w:rPr>
+          <w:rFonts w:ascii="Times New Roman" w:hAnsi="Times New Roman" w:cs="Times New Roman"/>
+          <w:sz w:val="28"/>
+          <w:szCs w:val="28"/>
+          <w:highlight w:val="red"/>
+        </w:rPr>
+        <w:t xml:space="preserve">- </w:t>
+      </w:r>
+      <w:r>
+        <w:rPr>
+          <w:rFonts w:ascii="Times New Roman" w:hAnsi="Times New Roman" w:cs="Times New Roman"/>
+          <w:sz w:val="28"/>
+          <w:szCs w:val="28"/>
+          <w:highlight w:val="red"/>
           <w:u w:val="single"/>
-          <w:lang w:eastAsia="ru-RU"/>
-        </w:rPr>
-        <w:t>10</w:t>
+        </w:rPr>
+        <w:t>7</w:t>
       </w:r>
     </w:p>
     <w:p>
@@ -1271,29 +1699,103 @@
           <w:ilvl w:val="1"/>
           <w:numId w:val="2"/>
         </w:numPr>
-        <w:tabs>
-          <w:tab w:val="left" w:pos="1134"/>
-        </w:tabs>
-        <w:spacing w:line="360" w:lineRule="auto"/>
-        <w:ind w:left="1843" w:hanging="709"/>
-        <w:jc w:val="both"/>
-        <w:rPr>
-          <w:rFonts w:ascii="Times New Roman" w:hAnsi="Times New Roman" w:cs="Times New Roman"/>
-          <w:noProof/>
-          <w:sz w:val="28"/>
-          <w:szCs w:val="28"/>
-          <w:lang w:eastAsia="ru-RU"/>
-        </w:rPr>
-      </w:pPr>
-      <w:r>
-        <w:rPr>
-          <w:rFonts w:ascii="Times New Roman" w:hAnsi="Times New Roman" w:cs="Times New Roman"/>
-          <w:noProof/>
-          <w:sz w:val="28"/>
-          <w:szCs w:val="28"/>
-          <w:lang w:eastAsia="ru-RU"/>
-        </w:rPr>
-        <w:t>служба в армии на контрактной основе, в органах внутренних дел, Государственной противопожарной службе, органах по контролю за оборотом наркотических средств и психотропных веществ, учреждениях и органах уголовно-исполнительной системы, войсках национальной гвардии Российской Федерации, органах принудительного исполнения Российской Федерации</w:t>
+        <w:spacing w:line="360" w:lineRule="auto"/>
+        <w:rPr>
+          <w:rFonts w:ascii="Times New Roman" w:hAnsi="Times New Roman" w:cs="Times New Roman"/>
+          <w:noProof/>
+          <w:sz w:val="28"/>
+          <w:szCs w:val="28"/>
+          <w:u w:val="single"/>
+          <w:lang w:eastAsia="ru-RU"/>
+        </w:rPr>
+      </w:pPr>
+      <w:r>
+        <w:rPr>
+          <w:rFonts w:ascii="Times New Roman" w:hAnsi="Times New Roman" w:cs="Times New Roman"/>
+          <w:sz w:val="28"/>
+          <w:szCs w:val="28"/>
+        </w:rPr>
+        <w:t>да, их работа связана с получаемой специальностью</w:t>
+      </w:r>
+      <w:r>
+        <w:rPr>
+          <w:rFonts w:ascii="Times New Roman" w:hAnsi="Times New Roman" w:cs="Times New Roman"/>
+          <w:sz w:val="28"/>
+          <w:szCs w:val="28"/>
+        </w:rPr>
+        <w:t xml:space="preserve"> </w:t>
+      </w:r>
+      <w:r>
+        <w:rPr>
+          <w:rFonts w:ascii="Times New Roman" w:hAnsi="Times New Roman" w:cs="Times New Roman"/>
+          <w:sz w:val="28"/>
+          <w:szCs w:val="28"/>
+          <w:highlight w:val="red"/>
+        </w:rPr>
+        <w:t>-</w:t>
+      </w:r>
+      <w:r>
+        <w:rPr>
+          <w:rFonts w:ascii="Times New Roman" w:hAnsi="Times New Roman" w:cs="Times New Roman"/>
+          <w:sz w:val="28"/>
+          <w:szCs w:val="28"/>
+          <w:highlight w:val="red"/>
+          <w:u w:val="single"/>
+        </w:rPr>
+        <w:t xml:space="preserve">  7</w:t>
+      </w:r>
+    </w:p>
+    <w:p>
+      <w:pPr>
+        <w:pStyle w:val="ad"/>
+        <w:numPr>
+          <w:ilvl w:val="1"/>
+          <w:numId w:val="2"/>
+        </w:numPr>
+        <w:spacing w:line="360" w:lineRule="auto"/>
+        <w:rPr>
+          <w:rFonts w:ascii="Times New Roman" w:hAnsi="Times New Roman" w:cs="Times New Roman"/>
+          <w:noProof/>
+          <w:sz w:val="28"/>
+          <w:szCs w:val="28"/>
+          <w:u w:val="single"/>
+          <w:lang w:eastAsia="ru-RU"/>
+        </w:rPr>
+      </w:pPr>
+      <w:r>
+        <w:rPr>
+          <w:rFonts w:ascii="Times New Roman" w:hAnsi="Times New Roman" w:cs="Times New Roman"/>
+          <w:sz w:val="28"/>
+          <w:szCs w:val="28"/>
+        </w:rPr>
+        <w:t>нет</w:t>
+      </w:r>
+      <w:r>
+        <w:rPr>
+          <w:rFonts w:ascii="Times New Roman" w:hAnsi="Times New Roman" w:cs="Times New Roman"/>
+          <w:sz w:val="28"/>
+          <w:szCs w:val="28"/>
+        </w:rPr>
+        <w:t xml:space="preserve">, их работа не связана с получаемой специальностью </w:t>
+      </w:r>
+      <w:r>
+        <w:rPr>
+          <w:rFonts w:ascii="Times New Roman" w:hAnsi="Times New Roman" w:cs="Times New Roman"/>
+          <w:sz w:val="28"/>
+          <w:szCs w:val="28"/>
+          <w:highlight w:val="red"/>
+        </w:rPr>
+        <w:t xml:space="preserve">- </w:t>
+      </w:r>
+      <w:r>
+        <w:rPr>
+          <w:rFonts w:ascii="Times New Roman" w:hAnsi="Times New Roman" w:cs="Times New Roman"/>
+          <w:sz w:val="28"/>
+          <w:szCs w:val="28"/>
+          <w:highlight w:val="red"/>
+          <w:u w:val="single"/>
+        </w:rPr>
+        <w:t>9</w:t>
       </w:r>
     </w:p>
     <w:p>
@@ -1309,29 +1811,58 @@
           <w:noProof/>
           <w:sz w:val="28"/>
           <w:szCs w:val="28"/>
-          <w:u w:val="single"/>
-          <w:lang w:eastAsia="ru-RU"/>
-        </w:rPr>
-      </w:pPr>
-      <w:r>
-        <w:rPr>
-          <w:rFonts w:ascii="Times New Roman" w:hAnsi="Times New Roman" w:cs="Times New Roman"/>
-          <w:noProof/>
-          <w:sz w:val="28"/>
-          <w:szCs w:val="28"/>
-          <w:lang w:eastAsia="ru-RU"/>
-        </w:rPr>
-        <w:t>Сколько студентов Вашей группы собираются остаться р</w:t>
-      </w:r>
-      <w:r>
-        <w:rPr>
-          <w:rFonts w:ascii="Times New Roman" w:hAnsi="Times New Roman" w:cs="Times New Roman"/>
-          <w:noProof/>
-          <w:sz w:val="28"/>
-          <w:szCs w:val="28"/>
-          <w:lang w:eastAsia="ru-RU"/>
-        </w:rPr>
-        <w:t>аботать по месту прохождения практики</w:t>
+          <w:lang w:eastAsia="ru-RU"/>
+        </w:rPr>
+      </w:pPr>
+      <w:r>
+        <w:rPr>
+          <w:rFonts w:ascii="Times New Roman" w:hAnsi="Times New Roman" w:cs="Times New Roman"/>
+          <w:noProof/>
+          <w:sz w:val="28"/>
+          <w:szCs w:val="28"/>
+          <w:lang w:eastAsia="ru-RU"/>
+        </w:rPr>
+        <w:t>Сколько студентов Вашей группы о</w:t>
+      </w:r>
+      <w:r>
+        <w:rPr>
+          <w:rFonts w:ascii="Times New Roman" w:hAnsi="Times New Roman" w:cs="Times New Roman"/>
+          <w:noProof/>
+          <w:sz w:val="28"/>
+          <w:szCs w:val="28"/>
+          <w:lang w:eastAsia="ru-RU"/>
+        </w:rPr>
+        <w:t xml:space="preserve">пределились с трудоустройством (по трудовому договору, договору ГПХ в соответствии с трудовым законодательством) </w:t>
+      </w:r>
+      <w:r>
+        <w:rPr>
+          <w:rFonts w:ascii="Times New Roman" w:hAnsi="Times New Roman" w:cs="Times New Roman"/>
+          <w:noProof/>
+          <w:sz w:val="28"/>
+          <w:szCs w:val="28"/>
+          <w:lang w:eastAsia="ru-RU"/>
+        </w:rPr>
+        <w:t xml:space="preserve">и будут работать в </w:t>
+      </w:r>
+      <w:r>
+        <w:rPr>
+          <w:rFonts w:ascii="Times New Roman" w:hAnsi="Times New Roman" w:cs="Times New Roman"/>
+          <w:noProof/>
+          <w:sz w:val="28"/>
+          <w:szCs w:val="28"/>
+          <w:lang w:eastAsia="ru-RU"/>
+        </w:rPr>
+        <w:t>соттветствии с отраслью</w:t>
+      </w:r>
+      <w:r>
+        <w:rPr>
+          <w:rFonts w:ascii="Times New Roman" w:hAnsi="Times New Roman" w:cs="Times New Roman"/>
+          <w:noProof/>
+          <w:sz w:val="28"/>
+          <w:szCs w:val="28"/>
+          <w:lang w:eastAsia="ru-RU"/>
+        </w:rPr>
+        <w:t>:</w:t>
       </w:r>
       <w:r>
         <w:rPr>
@@ -1342,298 +1873,6 @@
           <w:lang w:eastAsia="ru-RU"/>
         </w:rPr>
         <w:t xml:space="preserve"> </w:t>
-      </w:r>
-      <w:r>
-        <w:rPr>
-          <w:rFonts w:ascii="Times New Roman" w:hAnsi="Times New Roman" w:cs="Times New Roman"/>
-          <w:noProof/>
-          <w:sz w:val="28"/>
-          <w:szCs w:val="28"/>
-          <w:highlight w:val="red"/>
-          <w:lang w:eastAsia="ru-RU"/>
-        </w:rPr>
-        <w:t>-</w:t>
-      </w:r>
-      <w:r>
-        <w:rPr>
-          <w:rFonts w:ascii="Times New Roman" w:hAnsi="Times New Roman" w:cs="Times New Roman"/>
-          <w:noProof/>
-          <w:sz w:val="28"/>
-          <w:szCs w:val="28"/>
-          <w:highlight w:val="red"/>
-          <w:lang w:eastAsia="ru-RU"/>
-        </w:rPr>
-        <w:t xml:space="preserve"> </w:t>
-      </w:r>
-      <w:r>
-        <w:rPr>
-          <w:rFonts w:ascii="Times New Roman" w:hAnsi="Times New Roman" w:cs="Times New Roman"/>
-          <w:noProof/>
-          <w:sz w:val="28"/>
-          <w:szCs w:val="28"/>
-          <w:highlight w:val="red"/>
-          <w:u w:val="single"/>
-          <w:lang w:eastAsia="ru-RU"/>
-        </w:rPr>
-        <w:t>1</w:t>
-      </w:r>
-    </w:p>
-    <w:p>
-      <w:pPr>
-        <w:pStyle w:val="ad"/>
-        <w:numPr>
-          <w:ilvl w:val="0"/>
-          <w:numId w:val="2"/>
-        </w:numPr>
-        <w:spacing w:line="360" w:lineRule="auto"/>
-        <w:rPr>
-          <w:rFonts w:ascii="Times New Roman" w:hAnsi="Times New Roman" w:cs="Times New Roman"/>
-          <w:noProof/>
-          <w:sz w:val="28"/>
-          <w:szCs w:val="28"/>
-          <w:lang w:eastAsia="ru-RU"/>
-        </w:rPr>
-      </w:pPr>
-      <w:r>
-        <w:rPr>
-          <w:rFonts w:ascii="Times New Roman" w:hAnsi="Times New Roman" w:cs="Times New Roman"/>
-          <w:noProof/>
-          <w:sz w:val="28"/>
-          <w:szCs w:val="28"/>
-          <w:lang w:eastAsia="ru-RU"/>
-        </w:rPr>
-        <w:t>Сколько студентов Вашей группы собираются р</w:t>
-      </w:r>
-      <w:r>
-        <w:rPr>
-          <w:rFonts w:ascii="Times New Roman" w:hAnsi="Times New Roman" w:cs="Times New Roman"/>
-          <w:noProof/>
-          <w:sz w:val="28"/>
-          <w:szCs w:val="28"/>
-          <w:lang w:eastAsia="ru-RU"/>
-        </w:rPr>
-        <w:t>аботать по специальности</w:t>
-      </w:r>
-      <w:r>
-        <w:rPr>
-          <w:rFonts w:ascii="Times New Roman" w:hAnsi="Times New Roman" w:cs="Times New Roman"/>
-          <w:noProof/>
-          <w:sz w:val="28"/>
-          <w:szCs w:val="28"/>
-          <w:lang w:eastAsia="ru-RU"/>
-        </w:rPr>
-        <w:t xml:space="preserve"> </w:t>
-      </w:r>
-      <w:r>
-        <w:rPr>
-          <w:rFonts w:ascii="Times New Roman" w:hAnsi="Times New Roman" w:cs="Times New Roman"/>
-          <w:noProof/>
-          <w:sz w:val="28"/>
-          <w:szCs w:val="28"/>
-          <w:highlight w:val="red"/>
-          <w:lang w:eastAsia="ru-RU"/>
-        </w:rPr>
-        <w:t xml:space="preserve">- </w:t>
-      </w:r>
-      <w:r>
-        <w:rPr>
-          <w:rFonts w:ascii="Times New Roman" w:hAnsi="Times New Roman" w:cs="Times New Roman"/>
-          <w:noProof/>
-          <w:sz w:val="28"/>
-          <w:szCs w:val="28"/>
-          <w:highlight w:val="red"/>
-          <w:lang w:eastAsia="ru-RU"/>
-        </w:rPr>
-        <w:t xml:space="preserve"> </w:t>
-      </w:r>
-      <w:r>
-        <w:rPr>
-          <w:rFonts w:ascii="Times New Roman" w:hAnsi="Times New Roman" w:cs="Times New Roman"/>
-          <w:noProof/>
-          <w:sz w:val="28"/>
-          <w:szCs w:val="28"/>
-          <w:highlight w:val="red"/>
-          <w:u w:val="single"/>
-          <w:lang w:eastAsia="ru-RU"/>
-        </w:rPr>
-        <w:t>13</w:t>
-      </w:r>
-    </w:p>
-    <w:p>
-      <w:pPr>
-        <w:pStyle w:val="ad"/>
-        <w:numPr>
-          <w:ilvl w:val="0"/>
-          <w:numId w:val="2"/>
-        </w:numPr>
-        <w:spacing w:line="360" w:lineRule="auto"/>
-        <w:rPr>
-          <w:rFonts w:ascii="Times New Roman" w:hAnsi="Times New Roman" w:cs="Times New Roman"/>
-          <w:noProof/>
-          <w:sz w:val="28"/>
-          <w:szCs w:val="28"/>
-          <w:lang w:eastAsia="ru-RU"/>
-        </w:rPr>
-      </w:pPr>
-      <w:r>
-        <w:rPr>
-          <w:rFonts w:ascii="Times New Roman" w:hAnsi="Times New Roman" w:cs="Times New Roman"/>
-          <w:noProof/>
-          <w:sz w:val="28"/>
-          <w:szCs w:val="28"/>
-          <w:lang w:eastAsia="ru-RU"/>
-        </w:rPr>
-        <w:t>Сколько студентов Вашей группы собираются работать</w:t>
-      </w:r>
-      <w:r>
-        <w:rPr>
-          <w:rFonts w:ascii="Times New Roman" w:hAnsi="Times New Roman" w:cs="Times New Roman"/>
-          <w:noProof/>
-          <w:sz w:val="28"/>
-          <w:szCs w:val="28"/>
-          <w:lang w:eastAsia="ru-RU"/>
-        </w:rPr>
-        <w:t xml:space="preserve"> не по специальности</w:t>
-      </w:r>
-      <w:r>
-        <w:rPr>
-          <w:rFonts w:ascii="Times New Roman" w:hAnsi="Times New Roman" w:cs="Times New Roman"/>
-          <w:noProof/>
-          <w:sz w:val="28"/>
-          <w:szCs w:val="28"/>
-          <w:lang w:eastAsia="ru-RU"/>
-        </w:rPr>
-        <w:t xml:space="preserve"> </w:t>
-      </w:r>
-      <w:r>
-        <w:rPr>
-          <w:rFonts w:ascii="Times New Roman" w:hAnsi="Times New Roman" w:cs="Times New Roman"/>
-          <w:noProof/>
-          <w:sz w:val="28"/>
-          <w:szCs w:val="28"/>
-          <w:highlight w:val="red"/>
-          <w:lang w:eastAsia="ru-RU"/>
-        </w:rPr>
-        <w:t xml:space="preserve">- </w:t>
-      </w:r>
-      <w:r>
-        <w:rPr>
-          <w:rFonts w:ascii="Times New Roman" w:hAnsi="Times New Roman" w:cs="Times New Roman"/>
-          <w:noProof/>
-          <w:sz w:val="28"/>
-          <w:szCs w:val="28"/>
-          <w:highlight w:val="red"/>
-          <w:u w:val="single"/>
-          <w:lang w:eastAsia="ru-RU"/>
-        </w:rPr>
-        <w:t>3</w:t>
-      </w:r>
-    </w:p>
-    <w:p>
-      <w:pPr>
-        <w:pStyle w:val="ad"/>
-        <w:numPr>
-          <w:ilvl w:val="0"/>
-          <w:numId w:val="2"/>
-        </w:numPr>
-        <w:spacing w:line="360" w:lineRule="auto"/>
-        <w:rPr>
-          <w:rFonts w:ascii="Times New Roman" w:hAnsi="Times New Roman" w:cs="Times New Roman"/>
-          <w:noProof/>
-          <w:sz w:val="28"/>
-          <w:szCs w:val="28"/>
-          <w:lang w:eastAsia="ru-RU"/>
-        </w:rPr>
-      </w:pPr>
-      <w:r>
-        <w:rPr>
-          <w:rFonts w:ascii="Times New Roman" w:hAnsi="Times New Roman" w:cs="Times New Roman"/>
-          <w:noProof/>
-          <w:sz w:val="28"/>
-          <w:szCs w:val="28"/>
-          <w:lang w:eastAsia="ru-RU"/>
-        </w:rPr>
-        <w:t xml:space="preserve">Сколько студентов Вашей группы </w:t>
-      </w:r>
-      <w:r>
-        <w:rPr>
-          <w:rFonts w:ascii="Times New Roman" w:hAnsi="Times New Roman" w:cs="Times New Roman"/>
-          <w:sz w:val="28"/>
-          <w:szCs w:val="28"/>
-        </w:rPr>
-        <w:t>работали во время получения образования</w:t>
-      </w:r>
-      <w:r>
-        <w:rPr>
-          <w:rFonts w:ascii="Times New Roman" w:hAnsi="Times New Roman" w:cs="Times New Roman"/>
-          <w:sz w:val="28"/>
-          <w:szCs w:val="28"/>
-        </w:rPr>
-        <w:t xml:space="preserve"> в колледже</w:t>
-      </w:r>
-      <w:r>
-        <w:rPr>
-          <w:rFonts w:ascii="Times New Roman" w:hAnsi="Times New Roman" w:cs="Times New Roman"/>
-          <w:sz w:val="28"/>
-          <w:szCs w:val="28"/>
-        </w:rPr>
-        <w:t xml:space="preserve">, </w:t>
-      </w:r>
-      <w:r>
-        <w:rPr>
-          <w:rFonts w:ascii="Times New Roman" w:hAnsi="Times New Roman" w:cs="Times New Roman"/>
-          <w:sz w:val="28"/>
-          <w:szCs w:val="28"/>
-        </w:rPr>
-        <w:t>и</w:t>
-      </w:r>
-      <w:r>
-        <w:rPr>
-          <w:rFonts w:ascii="Times New Roman" w:hAnsi="Times New Roman" w:cs="Times New Roman"/>
-          <w:sz w:val="28"/>
-          <w:szCs w:val="28"/>
-        </w:rPr>
-        <w:t xml:space="preserve"> была ли связана </w:t>
-      </w:r>
-      <w:r>
-        <w:rPr>
-          <w:rFonts w:ascii="Times New Roman" w:hAnsi="Times New Roman" w:cs="Times New Roman"/>
-          <w:sz w:val="28"/>
-          <w:szCs w:val="28"/>
-        </w:rPr>
-        <w:t xml:space="preserve">их </w:t>
-      </w:r>
-      <w:r>
-        <w:rPr>
-          <w:rFonts w:ascii="Times New Roman" w:hAnsi="Times New Roman" w:cs="Times New Roman"/>
-          <w:sz w:val="28"/>
-          <w:szCs w:val="28"/>
-        </w:rPr>
-        <w:t>работа</w:t>
-      </w:r>
-      <w:r>
-        <w:rPr>
-          <w:rFonts w:ascii="Times New Roman" w:hAnsi="Times New Roman" w:cs="Times New Roman"/>
-          <w:sz w:val="28"/>
-          <w:szCs w:val="28"/>
-        </w:rPr>
-        <w:t xml:space="preserve"> с </w:t>
-      </w:r>
-      <w:r>
-        <w:rPr>
-          <w:rFonts w:ascii="Times New Roman" w:hAnsi="Times New Roman" w:cs="Times New Roman"/>
-          <w:sz w:val="28"/>
-          <w:szCs w:val="28"/>
-        </w:rPr>
-        <w:t>получаемой специальностью</w:t>
-      </w:r>
-      <w:r>
-        <w:rPr>
-          <w:rFonts w:ascii="Times New Roman" w:hAnsi="Times New Roman" w:cs="Times New Roman"/>
-          <w:sz w:val="28"/>
-          <w:szCs w:val="28"/>
-        </w:rPr>
-        <w:t xml:space="preserve">? </w:t>
       </w:r>
     </w:p>
     <w:p>
@@ -1646,60 +1885,41 @@
         <w:spacing w:line="360" w:lineRule="auto"/>
         <w:rPr>
           <w:rFonts w:ascii="Times New Roman" w:hAnsi="Times New Roman" w:cs="Times New Roman"/>
-          <w:sz w:val="28"/>
-          <w:szCs w:val="28"/>
-        </w:rPr>
-      </w:pPr>
-      <w:r>
-        <w:rPr>
-          <w:rFonts w:ascii="Times New Roman" w:hAnsi="Times New Roman" w:cs="Times New Roman"/>
-          <w:sz w:val="28"/>
-          <w:szCs w:val="28"/>
-        </w:rPr>
-        <w:t>не работал</w:t>
-      </w:r>
-      <w:r>
-        <w:rPr>
-          <w:rFonts w:ascii="Times New Roman" w:hAnsi="Times New Roman" w:cs="Times New Roman"/>
-          <w:sz w:val="28"/>
-          <w:szCs w:val="28"/>
-        </w:rPr>
-        <w:t>и</w:t>
-      </w:r>
-      <w:r>
-        <w:rPr>
-          <w:rFonts w:ascii="Times New Roman" w:hAnsi="Times New Roman" w:cs="Times New Roman"/>
-          <w:sz w:val="28"/>
-          <w:szCs w:val="28"/>
-        </w:rPr>
-        <w:t xml:space="preserve"> во время учебы</w:t>
-      </w:r>
-      <w:r>
-        <w:rPr>
-          <w:rFonts w:ascii="Times New Roman" w:hAnsi="Times New Roman" w:cs="Times New Roman"/>
-          <w:sz w:val="28"/>
-          <w:szCs w:val="28"/>
+          <w:noProof/>
+          <w:sz w:val="28"/>
+          <w:szCs w:val="28"/>
+          <w:lang w:eastAsia="ru-RU"/>
+        </w:rPr>
+      </w:pPr>
+      <w:r>
+        <w:rPr>
+          <w:rFonts w:ascii="Times New Roman" w:hAnsi="Times New Roman" w:cs="Times New Roman"/>
+          <w:noProof/>
+          <w:sz w:val="28"/>
+          <w:szCs w:val="28"/>
+          <w:lang w:eastAsia="ru-RU"/>
         </w:rPr>
         <w:t xml:space="preserve"> </w:t>
       </w:r>
       <w:r>
         <w:rPr>
           <w:rFonts w:ascii="Times New Roman" w:hAnsi="Times New Roman" w:cs="Times New Roman"/>
-          <w:sz w:val="28"/>
-          <w:szCs w:val="28"/>
-          <w:highlight w:val="red"/>
-        </w:rPr>
-        <w:t xml:space="preserve">- </w:t>
-      </w:r>
-      <w:r>
-        <w:rPr>
-          <w:rFonts w:ascii="Times New Roman" w:hAnsi="Times New Roman" w:cs="Times New Roman"/>
-          <w:sz w:val="28"/>
-          <w:szCs w:val="28"/>
-          <w:highlight w:val="red"/>
-          <w:u w:val="single"/>
-        </w:rPr>
-        <w:t>7</w:t>
+          <w:noProof/>
+          <w:sz w:val="28"/>
+          <w:szCs w:val="28"/>
+          <w:lang w:eastAsia="ru-RU"/>
+        </w:rPr>
+        <w:t>на предприятия оборонно-промышленного комплекса</w:t>
+      </w:r>
+      <w:r>
+        <w:rPr>
+          <w:rFonts w:ascii="Times New Roman" w:hAnsi="Times New Roman" w:cs="Times New Roman"/>
+          <w:noProof/>
+          <w:sz w:val="28"/>
+          <w:szCs w:val="28"/>
+          <w:lang w:eastAsia="ru-RU"/>
+        </w:rPr>
+        <w:t xml:space="preserve">  _________</w:t>
       </w:r>
     </w:p>
     <w:p>
@@ -1715,44 +1935,48 @@
           <w:noProof/>
           <w:sz w:val="28"/>
           <w:szCs w:val="28"/>
-          <w:u w:val="single"/>
-          <w:lang w:eastAsia="ru-RU"/>
-        </w:rPr>
-      </w:pPr>
-      <w:r>
-        <w:rPr>
-          <w:rFonts w:ascii="Times New Roman" w:hAnsi="Times New Roman" w:cs="Times New Roman"/>
-          <w:sz w:val="28"/>
-          <w:szCs w:val="28"/>
-        </w:rPr>
-        <w:t>да, их работа связана с получаемой специальностью</w:t>
-      </w:r>
-      <w:r>
-        <w:rPr>
-          <w:rFonts w:ascii="Times New Roman" w:hAnsi="Times New Roman" w:cs="Times New Roman"/>
-          <w:sz w:val="28"/>
-          <w:szCs w:val="28"/>
+          <w:lang w:eastAsia="ru-RU"/>
+        </w:rPr>
+      </w:pPr>
+      <w:r>
+        <w:rPr>
+          <w:rFonts w:ascii="Times New Roman" w:hAnsi="Times New Roman" w:cs="Times New Roman"/>
+          <w:noProof/>
+          <w:sz w:val="28"/>
+          <w:szCs w:val="28"/>
+          <w:lang w:eastAsia="ru-RU"/>
         </w:rPr>
         <w:t xml:space="preserve"> </w:t>
       </w:r>
       <w:r>
         <w:rPr>
           <w:rFonts w:ascii="Times New Roman" w:hAnsi="Times New Roman" w:cs="Times New Roman"/>
-          <w:sz w:val="28"/>
-          <w:szCs w:val="28"/>
-          <w:highlight w:val="red"/>
-        </w:rPr>
-        <w:t>-</w:t>
-      </w:r>
-      <w:r>
-        <w:rPr>
-          <w:rFonts w:ascii="Times New Roman" w:hAnsi="Times New Roman" w:cs="Times New Roman"/>
-          <w:sz w:val="28"/>
-          <w:szCs w:val="28"/>
-          <w:highlight w:val="red"/>
-          <w:u w:val="single"/>
-        </w:rPr>
-        <w:t xml:space="preserve">  7</w:t>
+          <w:noProof/>
+          <w:sz w:val="28"/>
+          <w:szCs w:val="28"/>
+          <w:lang w:eastAsia="ru-RU"/>
+        </w:rPr>
+        <w:t>М</w:t>
+      </w:r>
+      <w:r>
+        <w:rPr>
+          <w:rFonts w:ascii="Times New Roman" w:hAnsi="Times New Roman" w:cs="Times New Roman"/>
+          <w:noProof/>
+          <w:sz w:val="28"/>
+          <w:szCs w:val="28"/>
+          <w:lang w:eastAsia="ru-RU"/>
+        </w:rPr>
+        <w:t>ашиностроения</w:t>
+      </w:r>
+      <w:r>
+        <w:rPr>
+          <w:rFonts w:ascii="Times New Roman" w:hAnsi="Times New Roman" w:cs="Times New Roman"/>
+          <w:noProof/>
+          <w:sz w:val="28"/>
+          <w:szCs w:val="28"/>
+          <w:lang w:eastAsia="ru-RU"/>
+        </w:rPr>
+        <w:t xml:space="preserve"> _________</w:t>
       </w:r>
     </w:p>
     <w:p>
@@ -1768,112 +1992,9 @@
           <w:noProof/>
           <w:sz w:val="28"/>
           <w:szCs w:val="28"/>
-          <w:u w:val="single"/>
-          <w:lang w:eastAsia="ru-RU"/>
-        </w:rPr>
-      </w:pPr>
-      <w:r>
-        <w:rPr>
-          <w:rFonts w:ascii="Times New Roman" w:hAnsi="Times New Roman" w:cs="Times New Roman"/>
-          <w:sz w:val="28"/>
-          <w:szCs w:val="28"/>
-        </w:rPr>
-        <w:t>нет</w:t>
-      </w:r>
-      <w:r>
-        <w:rPr>
-          <w:rFonts w:ascii="Times New Roman" w:hAnsi="Times New Roman" w:cs="Times New Roman"/>
-          <w:sz w:val="28"/>
-          <w:szCs w:val="28"/>
-        </w:rPr>
-        <w:t xml:space="preserve">, их работа не связана с получаемой специальностью </w:t>
-      </w:r>
-      <w:r>
-        <w:rPr>
-          <w:rFonts w:ascii="Times New Roman" w:hAnsi="Times New Roman" w:cs="Times New Roman"/>
-          <w:sz w:val="28"/>
-          <w:szCs w:val="28"/>
-          <w:highlight w:val="red"/>
-        </w:rPr>
-        <w:t xml:space="preserve">- </w:t>
-      </w:r>
-      <w:r>
-        <w:rPr>
-          <w:rFonts w:ascii="Times New Roman" w:hAnsi="Times New Roman" w:cs="Times New Roman"/>
-          <w:sz w:val="28"/>
-          <w:szCs w:val="28"/>
-          <w:highlight w:val="red"/>
-          <w:u w:val="single"/>
-        </w:rPr>
-        <w:t>9</w:t>
-      </w:r>
-    </w:p>
-    <w:p>
-      <w:pPr>
-        <w:pStyle w:val="ad"/>
-        <w:numPr>
-          <w:ilvl w:val="0"/>
-          <w:numId w:val="2"/>
-        </w:numPr>
-        <w:spacing w:line="360" w:lineRule="auto"/>
-        <w:rPr>
-          <w:rFonts w:ascii="Times New Roman" w:hAnsi="Times New Roman" w:cs="Times New Roman"/>
-          <w:noProof/>
-          <w:sz w:val="28"/>
-          <w:szCs w:val="28"/>
-          <w:lang w:eastAsia="ru-RU"/>
-        </w:rPr>
-      </w:pPr>
-      <w:r>
-        <w:rPr>
-          <w:rFonts w:ascii="Times New Roman" w:hAnsi="Times New Roman" w:cs="Times New Roman"/>
-          <w:noProof/>
-          <w:sz w:val="28"/>
-          <w:szCs w:val="28"/>
-          <w:lang w:eastAsia="ru-RU"/>
-        </w:rPr>
-        <w:t>Сколько студентов Вашей группы о</w:t>
-      </w:r>
-      <w:r>
-        <w:rPr>
-          <w:rFonts w:ascii="Times New Roman" w:hAnsi="Times New Roman" w:cs="Times New Roman"/>
-          <w:noProof/>
-          <w:sz w:val="28"/>
-          <w:szCs w:val="28"/>
-          <w:lang w:eastAsia="ru-RU"/>
-        </w:rPr>
-        <w:t xml:space="preserve">пределились с трудоустройством (по трудовому договору, договору ГПХ в соответствии с трудовым законодательством) </w:t>
-      </w:r>
-      <w:r>
-        <w:rPr>
-          <w:rFonts w:ascii="Times New Roman" w:hAnsi="Times New Roman" w:cs="Times New Roman"/>
-          <w:noProof/>
-          <w:sz w:val="28"/>
-          <w:szCs w:val="28"/>
-          <w:lang w:eastAsia="ru-RU"/>
-        </w:rPr>
-        <w:t xml:space="preserve">и будут работать в </w:t>
-      </w:r>
-      <w:r>
-        <w:rPr>
-          <w:rFonts w:ascii="Times New Roman" w:hAnsi="Times New Roman" w:cs="Times New Roman"/>
-          <w:noProof/>
-          <w:sz w:val="28"/>
-          <w:szCs w:val="28"/>
-          <w:lang w:eastAsia="ru-RU"/>
-        </w:rPr>
-        <w:t>соттветствии с отраслью</w:t>
-      </w:r>
-      <w:r>
-        <w:rPr>
-          <w:rFonts w:ascii="Times New Roman" w:hAnsi="Times New Roman" w:cs="Times New Roman"/>
-          <w:noProof/>
-          <w:sz w:val="28"/>
-          <w:szCs w:val="28"/>
-          <w:lang w:eastAsia="ru-RU"/>
-        </w:rPr>
-        <w:t>:</w:t>
-      </w:r>
+          <w:lang w:eastAsia="ru-RU"/>
+        </w:rPr>
+      </w:pPr>
       <w:r>
         <w:rPr>
           <w:rFonts w:ascii="Times New Roman" w:hAnsi="Times New Roman" w:cs="Times New Roman"/>
@@ -1883,6 +2004,26 @@
           <w:lang w:eastAsia="ru-RU"/>
         </w:rPr>
         <w:t xml:space="preserve"> </w:t>
+      </w:r>
+      <w:r>
+        <w:rPr>
+          <w:rFonts w:ascii="Times New Roman" w:hAnsi="Times New Roman" w:cs="Times New Roman"/>
+          <w:noProof/>
+          <w:sz w:val="28"/>
+          <w:szCs w:val="28"/>
+          <w:lang w:eastAsia="ru-RU"/>
+        </w:rPr>
+        <w:t>сельского хозяйства</w:t>
+      </w:r>
+      <w:r>
+        <w:rPr>
+          <w:rFonts w:ascii="Times New Roman" w:hAnsi="Times New Roman" w:cs="Times New Roman"/>
+          <w:noProof/>
+          <w:sz w:val="28"/>
+          <w:szCs w:val="28"/>
+          <w:lang w:eastAsia="ru-RU"/>
+        </w:rPr>
+        <w:t xml:space="preserve"> _________</w:t>
       </w:r>
     </w:p>
     <w:p>
@@ -1909,27 +2050,37 @@
           <w:szCs w:val="28"/>
           <w:lang w:eastAsia="ru-RU"/>
         </w:rPr>
-        <w:t xml:space="preserve"> </w:t>
-      </w:r>
-      <w:r>
-        <w:rPr>
-          <w:rFonts w:ascii="Times New Roman" w:hAnsi="Times New Roman" w:cs="Times New Roman"/>
-          <w:noProof/>
-          <w:sz w:val="28"/>
-          <w:szCs w:val="28"/>
-          <w:lang w:eastAsia="ru-RU"/>
-        </w:rPr>
-        <w:t>на предприятия оборонно-промышленного комплекса</w:t>
-      </w:r>
-      <w:r>
-        <w:rPr>
-          <w:rFonts w:ascii="Times New Roman" w:hAnsi="Times New Roman" w:cs="Times New Roman"/>
-          <w:noProof/>
-          <w:sz w:val="28"/>
-          <w:szCs w:val="28"/>
-          <w:lang w:eastAsia="ru-RU"/>
-        </w:rPr>
-        <w:t xml:space="preserve">  _________</w:t>
+        <w:t xml:space="preserve">  </w:t>
+      </w:r>
+      <w:r>
+        <w:rPr>
+          <w:rFonts w:ascii="Times New Roman" w:hAnsi="Times New Roman" w:cs="Times New Roman"/>
+          <w:noProof/>
+          <w:sz w:val="28"/>
+          <w:szCs w:val="28"/>
+          <w:lang w:eastAsia="ru-RU"/>
+        </w:rPr>
+        <w:t>М</w:t>
+      </w:r>
+      <w:r>
+        <w:rPr>
+          <w:rFonts w:ascii="Times New Roman" w:hAnsi="Times New Roman" w:cs="Times New Roman"/>
+          <w:noProof/>
+          <w:sz w:val="28"/>
+          <w:szCs w:val="28"/>
+          <w:lang w:eastAsia="ru-RU"/>
+        </w:rPr>
+        <w:t>еталлургии</w:t>
+      </w:r>
+      <w:r>
+        <w:rPr>
+          <w:rFonts w:ascii="Times New Roman" w:hAnsi="Times New Roman" w:cs="Times New Roman"/>
+          <w:noProof/>
+          <w:sz w:val="28"/>
+          <w:szCs w:val="28"/>
+          <w:lang w:eastAsia="ru-RU"/>
+        </w:rPr>
+        <w:t xml:space="preserve"> _________</w:t>
       </w:r>
     </w:p>
     <w:p>
@@ -1966,17 +2117,7 @@
           <w:szCs w:val="28"/>
           <w:lang w:eastAsia="ru-RU"/>
         </w:rPr>
-        <w:t>М</w:t>
-      </w:r>
-      <w:r>
-        <w:rPr>
-          <w:rFonts w:ascii="Times New Roman" w:hAnsi="Times New Roman" w:cs="Times New Roman"/>
-          <w:noProof/>
-          <w:sz w:val="28"/>
-          <w:szCs w:val="28"/>
-          <w:lang w:eastAsia="ru-RU"/>
-        </w:rPr>
-        <w:t>ашиностроения</w:t>
+        <w:t>железнодорожного транспорта</w:t>
       </w:r>
       <w:r>
         <w:rPr>
@@ -2013,27 +2154,86 @@
           <w:szCs w:val="28"/>
           <w:lang w:eastAsia="ru-RU"/>
         </w:rPr>
+        <w:t xml:space="preserve">  </w:t>
+      </w:r>
+      <w:r>
+        <w:rPr>
+          <w:rFonts w:ascii="Times New Roman" w:hAnsi="Times New Roman" w:cs="Times New Roman"/>
+          <w:b/>
+          <w:noProof/>
+          <w:sz w:val="28"/>
+          <w:szCs w:val="28"/>
+          <w:lang w:eastAsia="ru-RU"/>
+        </w:rPr>
+        <w:t>легкой промышленности</w:t>
+      </w:r>
+      <w:r>
+        <w:rPr>
+          <w:rFonts w:ascii="Times New Roman" w:hAnsi="Times New Roman" w:cs="Times New Roman"/>
+          <w:b/>
+          <w:noProof/>
+          <w:sz w:val="28"/>
+          <w:szCs w:val="28"/>
+          <w:lang w:eastAsia="ru-RU"/>
+        </w:rPr>
+        <w:t xml:space="preserve"> –</w:t>
+      </w:r>
+      <w:r>
+        <w:rPr>
+          <w:rFonts w:ascii="Times New Roman" w:hAnsi="Times New Roman" w:cs="Times New Roman"/>
+          <w:b/>
+          <w:noProof/>
+          <w:sz w:val="28"/>
+          <w:szCs w:val="28"/>
+          <w:lang w:eastAsia="ru-RU"/>
+        </w:rPr>
         <w:t xml:space="preserve"> </w:t>
       </w:r>
       <w:r>
         <w:rPr>
           <w:rFonts w:ascii="Times New Roman" w:hAnsi="Times New Roman" w:cs="Times New Roman"/>
-          <w:noProof/>
-          <w:sz w:val="28"/>
-          <w:szCs w:val="28"/>
-          <w:lang w:eastAsia="ru-RU"/>
-        </w:rPr>
-        <w:t>сельского хозяйства</w:t>
-      </w:r>
-      <w:r>
-        <w:rPr>
-          <w:rFonts w:ascii="Times New Roman" w:hAnsi="Times New Roman" w:cs="Times New Roman"/>
-          <w:noProof/>
-          <w:sz w:val="28"/>
-          <w:szCs w:val="28"/>
-          <w:lang w:eastAsia="ru-RU"/>
-        </w:rPr>
-        <w:t xml:space="preserve"> _________</w:t>
+          <w:b/>
+          <w:noProof/>
+          <w:sz w:val="28"/>
+          <w:szCs w:val="28"/>
+          <w:highlight w:val="red"/>
+          <w:u w:val="single"/>
+          <w:lang w:eastAsia="ru-RU"/>
+        </w:rPr>
+        <w:t>1</w:t>
+      </w:r>
+      <w:r>
+        <w:rPr>
+          <w:rFonts w:ascii="Times New Roman" w:hAnsi="Times New Roman" w:cs="Times New Roman"/>
+          <w:noProof/>
+          <w:sz w:val="28"/>
+          <w:szCs w:val="28"/>
+          <w:u w:val="single"/>
+          <w:lang w:eastAsia="ru-RU"/>
+        </w:rPr>
+        <w:t xml:space="preserve"> (по месту практики - </w:t>
+      </w:r>
+      <w:r>
+        <w:rPr>
+          <w:rFonts w:ascii="Times New Roman" w:hAnsi="Times New Roman" w:cs="Times New Roman"/>
+          <w:noProof/>
+          <w:sz w:val="28"/>
+          <w:szCs w:val="28"/>
+          <w:u w:val="single"/>
+          <w:lang w:eastAsia="ru-RU"/>
+        </w:rPr>
+        <w:t>ООО «Дедовский Текстиль»_Московская обл., городской округ Истра, г. Дедовск, ул Главная, д. 18</w:t>
+      </w:r>
+      <w:r>
+        <w:rPr>
+          <w:rFonts w:ascii="Times New Roman" w:hAnsi="Times New Roman" w:cs="Times New Roman"/>
+          <w:noProof/>
+          <w:sz w:val="28"/>
+          <w:szCs w:val="28"/>
+          <w:u w:val="single"/>
+          <w:lang w:eastAsia="ru-RU"/>
+        </w:rPr>
+        <w:t>)</w:t>
       </w:r>
     </w:p>
     <w:p>
@@ -2070,17 +2270,7 @@
           <w:szCs w:val="28"/>
           <w:lang w:eastAsia="ru-RU"/>
         </w:rPr>
-        <w:t>М</w:t>
-      </w:r>
-      <w:r>
-        <w:rPr>
-          <w:rFonts w:ascii="Times New Roman" w:hAnsi="Times New Roman" w:cs="Times New Roman"/>
-          <w:noProof/>
-          <w:sz w:val="28"/>
-          <w:szCs w:val="28"/>
-          <w:lang w:eastAsia="ru-RU"/>
-        </w:rPr>
-        <w:t>еталлургии</w:t>
+        <w:t>химической отрасли</w:t>
       </w:r>
       <w:r>
         <w:rPr>
@@ -2117,17 +2307,17 @@
           <w:szCs w:val="28"/>
           <w:lang w:eastAsia="ru-RU"/>
         </w:rPr>
-        <w:t xml:space="preserve"> </w:t>
-      </w:r>
-      <w:r>
-        <w:rPr>
-          <w:rFonts w:ascii="Times New Roman" w:hAnsi="Times New Roman" w:cs="Times New Roman"/>
-          <w:noProof/>
-          <w:sz w:val="28"/>
-          <w:szCs w:val="28"/>
-          <w:lang w:eastAsia="ru-RU"/>
-        </w:rPr>
-        <w:t>железнодорожного транспорта</w:t>
+        <w:t xml:space="preserve">  </w:t>
+      </w:r>
+      <w:r>
+        <w:rPr>
+          <w:rFonts w:ascii="Times New Roman" w:hAnsi="Times New Roman" w:cs="Times New Roman"/>
+          <w:noProof/>
+          <w:sz w:val="28"/>
+          <w:szCs w:val="28"/>
+          <w:lang w:eastAsia="ru-RU"/>
+        </w:rPr>
+        <w:t>фармацевтической отрасли</w:t>
       </w:r>
       <w:r>
         <w:rPr>
@@ -2150,33 +2340,13 @@
         <w:spacing w:line="360" w:lineRule="auto"/>
         <w:rPr>
           <w:rFonts w:ascii="Times New Roman" w:hAnsi="Times New Roman" w:cs="Times New Roman"/>
-          <w:noProof/>
-          <w:sz w:val="28"/>
-          <w:szCs w:val="28"/>
-          <w:lang w:eastAsia="ru-RU"/>
-        </w:rPr>
-      </w:pPr>
-      <w:r>
-        <w:rPr>
-          <w:rFonts w:ascii="Times New Roman" w:hAnsi="Times New Roman" w:cs="Times New Roman"/>
-          <w:noProof/>
-          <w:sz w:val="28"/>
-          <w:szCs w:val="28"/>
-          <w:lang w:eastAsia="ru-RU"/>
-        </w:rPr>
-        <w:t xml:space="preserve">  </w:t>
-      </w:r>
-      <w:r>
-        <w:rPr>
-          <w:rFonts w:ascii="Times New Roman" w:hAnsi="Times New Roman" w:cs="Times New Roman"/>
           <w:b/>
           <w:noProof/>
           <w:sz w:val="28"/>
           <w:szCs w:val="28"/>
           <w:lang w:eastAsia="ru-RU"/>
         </w:rPr>
-        <w:t>легкой промышленности</w:t>
-      </w:r>
+      </w:pPr>
       <w:r>
         <w:rPr>
           <w:rFonts w:ascii="Times New Roman" w:hAnsi="Times New Roman" w:cs="Times New Roman"/>
@@ -2186,7 +2356,18 @@
           <w:szCs w:val="28"/>
           <w:lang w:eastAsia="ru-RU"/>
         </w:rPr>
-        <w:t xml:space="preserve"> –</w:t>
+        <w:t>отрасли информационных технологий</w:t>
+      </w:r>
+      <w:r>
+        <w:rPr>
+          <w:rFonts w:ascii="Times New Roman" w:hAnsi="Times New Roman" w:cs="Times New Roman"/>
+          <w:b/>
+          <w:noProof/>
+          <w:sz w:val="28"/>
+          <w:szCs w:val="28"/>
+          <w:lang w:eastAsia="ru-RU"/>
+        </w:rPr>
+        <w:t xml:space="preserve"> -</w:t>
       </w:r>
       <w:r>
         <w:rPr>
@@ -2210,40 +2391,7 @@
           <w:u w:val="single"/>
           <w:lang w:eastAsia="ru-RU"/>
         </w:rPr>
-        <w:t>1</w:t>
-      </w:r>
-      <w:r>
-        <w:rPr>
-          <w:rFonts w:ascii="Times New Roman" w:hAnsi="Times New Roman" w:cs="Times New Roman"/>
-          <w:noProof/>
-          <w:sz w:val="28"/>
-          <w:szCs w:val="28"/>
-          <w:u w:val="single"/>
-          <w:lang w:eastAsia="ru-RU"/>
-        </w:rPr>
-        <w:t xml:space="preserve"> (по месту практики - </w:t>
-      </w:r>
-      <w:r>
-        <w:rPr>
-          <w:rFonts w:ascii="Times New Roman" w:hAnsi="Times New Roman" w:cs="Times New Roman"/>
-          <w:noProof/>
-          <w:sz w:val="28"/>
-          <w:szCs w:val="28"/>
-          <w:u w:val="single"/>
-          <w:lang w:eastAsia="ru-RU"/>
-        </w:rPr>
-        <w:t>ООО «Дедовский Текстиль»_Московская обл., городской округ Истра, г. Дедовск, ул Главная, д. 18</w:t>
-      </w:r>
-      <w:r>
-        <w:rPr>
-          <w:rFonts w:ascii="Times New Roman" w:hAnsi="Times New Roman" w:cs="Times New Roman"/>
-          <w:noProof/>
-          <w:sz w:val="28"/>
-          <w:szCs w:val="28"/>
-          <w:u w:val="single"/>
-          <w:lang w:eastAsia="ru-RU"/>
-        </w:rPr>
-        <w:t>)</w:t>
+        <w:t>3</w:t>
       </w:r>
     </w:p>
     <w:p>
@@ -2270,17 +2418,7 @@
           <w:szCs w:val="28"/>
           <w:lang w:eastAsia="ru-RU"/>
         </w:rPr>
-        <w:t xml:space="preserve">  </w:t>
-      </w:r>
-      <w:r>
-        <w:rPr>
-          <w:rFonts w:ascii="Times New Roman" w:hAnsi="Times New Roman" w:cs="Times New Roman"/>
-          <w:noProof/>
-          <w:sz w:val="28"/>
-          <w:szCs w:val="28"/>
-          <w:lang w:eastAsia="ru-RU"/>
-        </w:rPr>
-        <w:t>химической отрасли</w:t>
+        <w:t>радиоэлектроники</w:t>
       </w:r>
       <w:r>
         <w:rPr>
@@ -2317,17 +2455,8 @@
           <w:szCs w:val="28"/>
           <w:lang w:eastAsia="ru-RU"/>
         </w:rPr>
-        <w:t xml:space="preserve">  </w:t>
-      </w:r>
-      <w:r>
-        <w:rPr>
-          <w:rFonts w:ascii="Times New Roman" w:hAnsi="Times New Roman" w:cs="Times New Roman"/>
-          <w:noProof/>
-          <w:sz w:val="28"/>
-          <w:szCs w:val="28"/>
-          <w:lang w:eastAsia="ru-RU"/>
-        </w:rPr>
-        <w:t>фармацевтической отрасли</w:t>
+        <w:lastRenderedPageBreak/>
+        <w:t>топливно-энергетического комплекса</w:t>
       </w:r>
       <w:r>
         <w:rPr>
@@ -2350,58 +2479,31 @@
         <w:spacing w:line="360" w:lineRule="auto"/>
         <w:rPr>
           <w:rFonts w:ascii="Times New Roman" w:hAnsi="Times New Roman" w:cs="Times New Roman"/>
-          <w:b/>
-          <w:noProof/>
-          <w:sz w:val="28"/>
-          <w:szCs w:val="28"/>
-          <w:lang w:eastAsia="ru-RU"/>
-        </w:rPr>
-      </w:pPr>
-      <w:r>
-        <w:rPr>
-          <w:rFonts w:ascii="Times New Roman" w:hAnsi="Times New Roman" w:cs="Times New Roman"/>
-          <w:b/>
-          <w:noProof/>
-          <w:sz w:val="28"/>
-          <w:szCs w:val="28"/>
-          <w:lang w:eastAsia="ru-RU"/>
-        </w:rPr>
-        <w:t>отрасли информационных технологий</w:t>
-      </w:r>
-      <w:r>
-        <w:rPr>
-          <w:rFonts w:ascii="Times New Roman" w:hAnsi="Times New Roman" w:cs="Times New Roman"/>
-          <w:b/>
-          <w:noProof/>
-          <w:sz w:val="28"/>
-          <w:szCs w:val="28"/>
-          <w:lang w:eastAsia="ru-RU"/>
-        </w:rPr>
-        <w:t xml:space="preserve"> -</w:t>
-      </w:r>
-      <w:r>
-        <w:rPr>
-          <w:rFonts w:ascii="Times New Roman" w:hAnsi="Times New Roman" w:cs="Times New Roman"/>
-          <w:b/>
-          <w:noProof/>
-          <w:sz w:val="28"/>
-          <w:szCs w:val="28"/>
-          <w:lang w:eastAsia="ru-RU"/>
-        </w:rPr>
-        <w:t xml:space="preserve"> </w:t>
-      </w:r>
-      <w:r>
-        <w:rPr>
-          <w:rFonts w:ascii="Times New Roman" w:hAnsi="Times New Roman" w:cs="Times New Roman"/>
-          <w:b/>
-          <w:noProof/>
-          <w:sz w:val="28"/>
-          <w:szCs w:val="28"/>
-          <w:highlight w:val="red"/>
-          <w:u w:val="single"/>
-          <w:lang w:eastAsia="ru-RU"/>
-        </w:rPr>
-        <w:t>3</w:t>
+          <w:noProof/>
+          <w:sz w:val="28"/>
+          <w:szCs w:val="28"/>
+          <w:lang w:eastAsia="ru-RU"/>
+        </w:rPr>
+      </w:pPr>
+      <w:r>
+        <w:rPr>
+          <w:rFonts w:ascii="Times New Roman" w:hAnsi="Times New Roman" w:cs="Times New Roman"/>
+          <w:noProof/>
+          <w:sz w:val="28"/>
+          <w:szCs w:val="28"/>
+          <w:lang w:eastAsia="ru-RU"/>
+        </w:rPr>
+        <w:t>транспортной отрасли</w:t>
+      </w:r>
+      <w:r>
+        <w:rPr>
+          <w:rFonts w:ascii="Times New Roman" w:hAnsi="Times New Roman" w:cs="Times New Roman"/>
+          <w:noProof/>
+          <w:sz w:val="28"/>
+          <w:szCs w:val="28"/>
+          <w:lang w:eastAsia="ru-RU"/>
+        </w:rPr>
+        <w:t xml:space="preserve"> _________</w:t>
       </w:r>
     </w:p>
     <w:p>
@@ -2428,7 +2530,7 @@
           <w:szCs w:val="28"/>
           <w:lang w:eastAsia="ru-RU"/>
         </w:rPr>
-        <w:t>радиоэлектроники</w:t>
+        <w:t>горнодобывающей отрасли</w:t>
       </w:r>
       <w:r>
         <w:rPr>
@@ -2465,118 +2567,6 @@
           <w:szCs w:val="28"/>
           <w:lang w:eastAsia="ru-RU"/>
         </w:rPr>
-        <w:t>топливно-энергетического комплекса</w:t>
-      </w:r>
-      <w:r>
-        <w:rPr>
-          <w:rFonts w:ascii="Times New Roman" w:hAnsi="Times New Roman" w:cs="Times New Roman"/>
-          <w:noProof/>
-          <w:sz w:val="28"/>
-          <w:szCs w:val="28"/>
-          <w:lang w:eastAsia="ru-RU"/>
-        </w:rPr>
-        <w:t xml:space="preserve"> _________</w:t>
-      </w:r>
-    </w:p>
-    <w:p>
-      <w:pPr>
-        <w:pStyle w:val="ad"/>
-        <w:numPr>
-          <w:ilvl w:val="1"/>
-          <w:numId w:val="2"/>
-        </w:numPr>
-        <w:spacing w:line="360" w:lineRule="auto"/>
-        <w:rPr>
-          <w:rFonts w:ascii="Times New Roman" w:hAnsi="Times New Roman" w:cs="Times New Roman"/>
-          <w:noProof/>
-          <w:sz w:val="28"/>
-          <w:szCs w:val="28"/>
-          <w:lang w:eastAsia="ru-RU"/>
-        </w:rPr>
-      </w:pPr>
-      <w:r>
-        <w:rPr>
-          <w:rFonts w:ascii="Times New Roman" w:hAnsi="Times New Roman" w:cs="Times New Roman"/>
-          <w:noProof/>
-          <w:sz w:val="28"/>
-          <w:szCs w:val="28"/>
-          <w:lang w:eastAsia="ru-RU"/>
-        </w:rPr>
-        <w:t>транспортной отрасли</w:t>
-      </w:r>
-      <w:r>
-        <w:rPr>
-          <w:rFonts w:ascii="Times New Roman" w:hAnsi="Times New Roman" w:cs="Times New Roman"/>
-          <w:noProof/>
-          <w:sz w:val="28"/>
-          <w:szCs w:val="28"/>
-          <w:lang w:eastAsia="ru-RU"/>
-        </w:rPr>
-        <w:t xml:space="preserve"> _________</w:t>
-      </w:r>
-    </w:p>
-    <w:p>
-      <w:pPr>
-        <w:pStyle w:val="ad"/>
-        <w:numPr>
-          <w:ilvl w:val="1"/>
-          <w:numId w:val="2"/>
-        </w:numPr>
-        <w:spacing w:line="360" w:lineRule="auto"/>
-        <w:rPr>
-          <w:rFonts w:ascii="Times New Roman" w:hAnsi="Times New Roman" w:cs="Times New Roman"/>
-          <w:noProof/>
-          <w:sz w:val="28"/>
-          <w:szCs w:val="28"/>
-          <w:lang w:eastAsia="ru-RU"/>
-        </w:rPr>
-      </w:pPr>
-      <w:r>
-        <w:rPr>
-          <w:rFonts w:ascii="Times New Roman" w:hAnsi="Times New Roman" w:cs="Times New Roman"/>
-          <w:noProof/>
-          <w:sz w:val="28"/>
-          <w:szCs w:val="28"/>
-          <w:lang w:eastAsia="ru-RU"/>
-        </w:rPr>
-        <w:t>горнодобывающей отрасли</w:t>
-      </w:r>
-      <w:r>
-        <w:rPr>
-          <w:rFonts w:ascii="Times New Roman" w:hAnsi="Times New Roman" w:cs="Times New Roman"/>
-          <w:noProof/>
-          <w:sz w:val="28"/>
-          <w:szCs w:val="28"/>
-          <w:lang w:eastAsia="ru-RU"/>
-        </w:rPr>
-        <w:t xml:space="preserve"> _________</w:t>
-      </w:r>
-    </w:p>
-    <w:p>
-      <w:pPr>
-        <w:pStyle w:val="ad"/>
-        <w:numPr>
-          <w:ilvl w:val="1"/>
-          <w:numId w:val="2"/>
-        </w:numPr>
-        <w:spacing w:line="360" w:lineRule="auto"/>
-        <w:rPr>
-          <w:rFonts w:ascii="Times New Roman" w:hAnsi="Times New Roman" w:cs="Times New Roman"/>
-          <w:noProof/>
-          <w:sz w:val="28"/>
-          <w:szCs w:val="28"/>
-          <w:lang w:eastAsia="ru-RU"/>
-        </w:rPr>
-      </w:pPr>
-      <w:r>
-        <w:rPr>
-          <w:rFonts w:ascii="Times New Roman" w:hAnsi="Times New Roman" w:cs="Times New Roman"/>
-          <w:noProof/>
-          <w:sz w:val="28"/>
-          <w:szCs w:val="28"/>
-          <w:lang w:eastAsia="ru-RU"/>
-        </w:rPr>
-        <w:lastRenderedPageBreak/>
         <w:t>отрасли электротехнической промышленности</w:t>
       </w:r>
       <w:r>
@@ -4477,7 +4467,7 @@
 </file>
 
 <file path=customXml/itemProps1.xml><?xml version="1.0" encoding="utf-8"?>
-<ds:datastoreItem xmlns:ds="http://schemas.openxmlformats.org/officeDocument/2006/customXml" ds:itemID="{C5A991E4-3F13-4067-AC33-350A63BC76DC}">
+<ds:datastoreItem xmlns:ds="http://schemas.openxmlformats.org/officeDocument/2006/customXml" ds:itemID="{52F05F6F-69A5-4688-A63A-E4EA58063396}">
   <ds:schemaRefs>
     <ds:schemaRef ds:uri="http://schemas.openxmlformats.org/officeDocument/2006/bibliography"/>
   </ds:schemaRefs>

</xml_diff>